<commit_message>
mrd-642_DNTR_next_appointment: Next appointment details added to service.
</commit_message>
<xml_diff>
--- a/src/main/resources/DNTR Template.docx
+++ b/src/main/resources/DNTR Template.docx
@@ -225,19 +225,11 @@
         </w:rPr>
         <w:t xml:space="preserve">Dear </w:t>
       </w:r>
-      <w:commentRangeStart w:id="3"/>
       <w:r>
         <w:rPr>
           <w:szCs w:val="24"/>
         </w:rPr>
         <w:t>X</w:t>
-      </w:r>
-      <w:commentRangeEnd w:id="3"/>
-      <w:r>
-        <w:rPr>
-          <w:rStyle w:val="CommentReference"/>
-        </w:rPr>
-        <w:commentReference w:id="3"/>
       </w:r>
       <w:r>
         <w:rPr>
@@ -304,23 +296,7 @@
           <w:rFonts w:eastAsia="Calibri"/>
           <w:szCs w:val="24"/>
         </w:rPr>
-        <w:t>{{</w:t>
-      </w:r>
-      <w:proofErr w:type="spellStart"/>
-      <w:r>
-        <w:rPr>
-          <w:rFonts w:eastAsia="Calibri"/>
-          <w:szCs w:val="24"/>
-        </w:rPr>
-        <w:t>why_considered_recall</w:t>
-      </w:r>
-      <w:proofErr w:type="spellEnd"/>
-      <w:r>
-        <w:rPr>
-          <w:rFonts w:eastAsia="Calibri"/>
-          <w:szCs w:val="24"/>
-        </w:rPr>
-        <w:t>}}</w:t>
+        <w:t>{{why_considered_recall}}</w:t>
       </w:r>
     </w:p>
     <w:p>
@@ -342,23 +318,7 @@
           <w:rFonts w:eastAsia="Calibri"/>
           <w:szCs w:val="24"/>
         </w:rPr>
-        <w:t xml:space="preserve">This breach has been discussed with a </w:t>
-      </w:r>
-      <w:proofErr w:type="gramStart"/>
-      <w:r>
-        <w:rPr>
-          <w:rFonts w:eastAsia="Calibri"/>
-          <w:szCs w:val="24"/>
-        </w:rPr>
-        <w:t>Probation</w:t>
-      </w:r>
-      <w:proofErr w:type="gramEnd"/>
-      <w:r>
-        <w:rPr>
-          <w:rFonts w:eastAsia="Calibri"/>
-          <w:szCs w:val="24"/>
-        </w:rPr>
-        <w:t xml:space="preserve"> manager and a decision has been made that you will not be recalled to prison. This letter explains </w:t>
+        <w:t xml:space="preserve">This breach has been discussed with a Probation manager and a decision has been made that you will not be recalled to prison. This letter explains </w:t>
       </w:r>
       <w:r>
         <w:rPr>
@@ -408,23 +368,7 @@
           <w:rFonts w:eastAsia="Calibri"/>
           <w:szCs w:val="24"/>
         </w:rPr>
-        <w:t>{{</w:t>
-      </w:r>
-      <w:proofErr w:type="spellStart"/>
-      <w:r>
-        <w:rPr>
-          <w:rFonts w:eastAsia="Calibri"/>
-          <w:szCs w:val="24"/>
-        </w:rPr>
-        <w:t>licence_breach</w:t>
-      </w:r>
-      <w:proofErr w:type="spellEnd"/>
-      <w:r>
-        <w:rPr>
-          <w:rFonts w:eastAsia="Calibri"/>
-          <w:szCs w:val="24"/>
-        </w:rPr>
-        <w:t>}}</w:t>
+        <w:t>{{licence_breach}}</w:t>
       </w:r>
     </w:p>
     <w:p>
@@ -446,23 +390,7 @@
           <w:rFonts w:eastAsia="Calibri"/>
           <w:szCs w:val="24"/>
         </w:rPr>
-        <w:t>{{</w:t>
-      </w:r>
-      <w:proofErr w:type="spellStart"/>
-      <w:r>
-        <w:rPr>
-          <w:rFonts w:eastAsia="Calibri"/>
-          <w:szCs w:val="24"/>
-        </w:rPr>
-        <w:t>no_recall_rationale</w:t>
-      </w:r>
-      <w:proofErr w:type="spellEnd"/>
-      <w:r>
-        <w:rPr>
-          <w:rFonts w:eastAsia="Calibri"/>
-          <w:szCs w:val="24"/>
-        </w:rPr>
-        <w:t>}}</w:t>
+        <w:t>{{no_recall_rationale}}</w:t>
       </w:r>
     </w:p>
     <w:p>
@@ -484,23 +412,7 @@
           <w:rFonts w:eastAsia="Calibri"/>
           <w:szCs w:val="24"/>
         </w:rPr>
-        <w:t>{{</w:t>
-      </w:r>
-      <w:proofErr w:type="spellStart"/>
-      <w:r>
-        <w:rPr>
-          <w:rFonts w:eastAsia="Calibri"/>
-          <w:szCs w:val="24"/>
-        </w:rPr>
-        <w:t>pop_progress_made</w:t>
-      </w:r>
-      <w:proofErr w:type="spellEnd"/>
-      <w:r>
-        <w:rPr>
-          <w:rFonts w:eastAsia="Calibri"/>
-          <w:szCs w:val="24"/>
-        </w:rPr>
-        <w:t>}}</w:t>
+        <w:t>{{pop_progress_made}}</w:t>
       </w:r>
     </w:p>
     <w:p>
@@ -522,23 +434,7 @@
           <w:rFonts w:eastAsia="Calibri"/>
           <w:szCs w:val="24"/>
         </w:rPr>
-        <w:t>{{</w:t>
-      </w:r>
-      <w:proofErr w:type="spellStart"/>
-      <w:r>
-        <w:rPr>
-          <w:rFonts w:eastAsia="Calibri"/>
-          <w:szCs w:val="24"/>
-        </w:rPr>
-        <w:t>future_expectations</w:t>
-      </w:r>
-      <w:proofErr w:type="spellEnd"/>
-      <w:r>
-        <w:rPr>
-          <w:rFonts w:eastAsia="Calibri"/>
-          <w:szCs w:val="24"/>
-        </w:rPr>
-        <w:t>}}</w:t>
+        <w:t>{{future_expectations}}</w:t>
       </w:r>
       <w:r>
         <w:rPr>
@@ -591,7 +487,28 @@
           <w:color w:val="000000"/>
           <w:szCs w:val="24"/>
         </w:rPr>
-        <w:t>by telephone/video call/office visit/home visit</w:t>
+        <w:t xml:space="preserve">by </w:t>
+      </w:r>
+      <w:r>
+        <w:rPr>
+          <w:color w:val="000000"/>
+          <w:szCs w:val="24"/>
+        </w:rPr>
+        <w:t>{{</w:t>
+      </w:r>
+      <w:r>
+        <w:rPr>
+          <w:color w:val="000000"/>
+          <w:szCs w:val="24"/>
+        </w:rPr>
+        <w:t>next_appointment_by</w:t>
+      </w:r>
+      <w:r>
+        <w:rPr>
+          <w:color w:val="000000"/>
+          <w:szCs w:val="24"/>
+        </w:rPr>
+        <w:t>}}</w:t>
       </w:r>
       <w:r>
         <w:rPr>
@@ -632,16 +549,15 @@
           <w:bCs/>
           <w:szCs w:val="24"/>
         </w:rPr>
-        <w:t>Monday 9</w:t>
+        <w:t>{{</w:t>
       </w:r>
       <w:r>
         <w:rPr>
           <w:b/>
           <w:bCs/>
           <w:szCs w:val="24"/>
-          <w:vertAlign w:val="superscript"/>
-        </w:rPr>
-        <w:t>th</w:t>
+        </w:rPr>
+        <w:t>next_appointment_date</w:t>
       </w:r>
       <w:r>
         <w:rPr>
@@ -649,48 +565,7 @@
           <w:bCs/>
           <w:szCs w:val="24"/>
         </w:rPr>
-        <w:t xml:space="preserve"> August 202</w:t>
-      </w:r>
-      <w:r>
-        <w:rPr>
-          <w:b/>
-          <w:bCs/>
-          <w:szCs w:val="24"/>
-        </w:rPr>
-        <w:t>X</w:t>
-      </w:r>
-      <w:r>
-        <w:rPr>
-          <w:b/>
-          <w:bCs/>
-          <w:color w:val="000000"/>
-          <w:szCs w:val="24"/>
-        </w:rPr>
-        <w:t xml:space="preserve"> at </w:t>
-      </w:r>
-      <w:r>
-        <w:rPr>
-          <w:b/>
-          <w:bCs/>
-          <w:szCs w:val="24"/>
-        </w:rPr>
-        <w:t>2</w:t>
-      </w:r>
-      <w:r>
-        <w:rPr>
-          <w:b/>
-          <w:bCs/>
-          <w:szCs w:val="24"/>
-        </w:rPr>
-        <w:t>:</w:t>
-      </w:r>
-      <w:r>
-        <w:rPr>
-          <w:b/>
-          <w:bCs/>
-          <w:szCs w:val="24"/>
-        </w:rPr>
-        <w:t>00pm</w:t>
+        <w:t>}}</w:t>
       </w:r>
     </w:p>
     <w:p>
@@ -786,7 +661,7 @@
         </w:rPr>
         <w:t>Probation Practitioner</w:t>
       </w:r>
-      <w:bookmarkStart w:id="4" w:name="currentordermanagertrust"/>
+      <w:bookmarkStart w:id="3" w:name="currentordermanagertrust"/>
       <w:r>
         <w:rPr>
           <w:szCs w:val="24"/>
@@ -808,11 +683,11 @@
         </w:rPr>
         <w:t>Region</w:t>
       </w:r>
-      <w:bookmarkEnd w:id="4"/>
+      <w:bookmarkEnd w:id="3"/>
     </w:p>
     <w:sectPr>
-      <w:headerReference w:type="first" r:id="rId15"/>
-      <w:footerReference w:type="first" r:id="rId16"/>
+      <w:headerReference w:type="first" r:id="rId11"/>
+      <w:footerReference w:type="first" r:id="rId12"/>
       <w:type w:val="continuous"/>
       <w:pgSz w:w="11909" w:h="16834" w:code="9"/>
       <w:pgMar w:top="851" w:right="851" w:bottom="1134" w:left="1134" w:header="425" w:footer="142" w:gutter="0"/>
@@ -822,80 +697,6 @@
     </w:sectPr>
   </w:body>
 </w:document>
-</file>
-
-<file path=word/comments.xml><?xml version="1.0" encoding="utf-8"?>
-<w:comments xmlns:wpc="http://schemas.microsoft.com/office/word/2010/wordprocessingCanvas" xmlns:cx="http://schemas.microsoft.com/office/drawing/2014/chartex" xmlns:cx1="http://schemas.microsoft.com/office/drawing/2015/9/8/chartex" xmlns:cx2="http://schemas.microsoft.com/office/drawing/2015/10/21/chartex" xmlns:cx3="http://schemas.microsoft.com/office/drawing/2016/5/9/chartex" xmlns:cx4="http://schemas.microsoft.com/office/drawing/2016/5/10/chartex" xmlns:cx5="http://schemas.microsoft.com/office/drawing/2016/5/11/chartex" xmlns:cx6="http://schemas.microsoft.com/office/drawing/2016/5/12/chartex" xmlns:cx7="http://schemas.microsoft.com/office/drawing/2016/5/13/chartex" xmlns:cx8="http://schemas.microsoft.com/office/drawing/2016/5/14/chartex" xmlns:mc="http://schemas.openxmlformats.org/markup-compatibility/2006" xmlns:aink="http://schemas.microsoft.com/office/drawing/2016/ink" xmlns:am3d="http://schemas.microsoft.com/office/drawing/2017/model3d" xmlns:o="urn:schemas-microsoft-com:office:office" xmlns:oel="http://schemas.microsoft.com/office/2019/extlst" xmlns:r="http://schemas.openxmlformats.org/officeDocument/2006/relationships" xmlns:m="http://schemas.openxmlformats.org/officeDocument/2006/math" xmlns:v="urn:schemas-microsoft-com:vml" xmlns:wp14="http://schemas.microsoft.com/office/word/2010/wordprocessingDrawing" xmlns:wp="http://schemas.openxmlformats.org/drawingml/2006/wordprocessingDrawing" xmlns:w10="urn:schemas-microsoft-com:office:word" xmlns:w="http://schemas.openxmlformats.org/wordprocessingml/2006/main" xmlns:w14="http://schemas.microsoft.com/office/word/2010/wordml" xmlns:w15="http://schemas.microsoft.com/office/word/2012/wordml" xmlns:w16cex="http://schemas.microsoft.com/office/word/2018/wordml/cex" xmlns:w16cid="http://schemas.microsoft.com/office/word/2016/wordml/cid" xmlns:w16="http://schemas.microsoft.com/office/word/2018/wordml" xmlns:w16sdtdh="http://schemas.microsoft.com/office/word/2020/wordml/sdtdatahash" xmlns:w16se="http://schemas.microsoft.com/office/word/2015/wordml/symex" xmlns:wpg="http://schemas.microsoft.com/office/word/2010/wordprocessingGroup" xmlns:wpi="http://schemas.microsoft.com/office/word/2010/wordprocessingInk" xmlns:wne="http://schemas.microsoft.com/office/word/2006/wordml" xmlns:wps="http://schemas.microsoft.com/office/word/2010/wordprocessingShape" mc:Ignorable="w14 w15 w16se w16cid w16 w16cex w16sdtdh wp14">
-  <w:comment w:id="3" w:author="Whyman, Robert" w:date="2021-09-09T15:29:00Z" w:initials="WR">
-    <w:p>
-      <w:pPr>
-        <w:pStyle w:val="CommentText"/>
-      </w:pPr>
-      <w:r>
-        <w:rPr>
-          <w:rStyle w:val="CommentReference"/>
-        </w:rPr>
-        <w:annotationRef/>
-      </w:r>
-      <w:r>
-        <w:t>Grey = system generated</w:t>
-      </w:r>
-    </w:p>
-    <w:p>
-      <w:pPr>
-        <w:pStyle w:val="CommentText"/>
-      </w:pPr>
-      <w:r>
-        <w:t>Yellow = locked for editing</w:t>
-      </w:r>
-    </w:p>
-    <w:p>
-      <w:pPr>
-        <w:pStyle w:val="CommentText"/>
-      </w:pPr>
-      <w:r>
-        <w:t>Blue = editable</w:t>
-      </w:r>
-    </w:p>
-    <w:p>
-      <w:pPr>
-        <w:pStyle w:val="CommentText"/>
-      </w:pPr>
-      <w:r>
-        <w:t xml:space="preserve">Green = select </w:t>
-      </w:r>
-      <w:r>
-        <w:t xml:space="preserve">one </w:t>
-      </w:r>
-      <w:r>
-        <w:t>from options</w:t>
-      </w:r>
-    </w:p>
-    <w:p>
-      <w:pPr>
-        <w:pStyle w:val="CommentText"/>
-      </w:pPr>
-    </w:p>
-  </w:comment>
-</w:comments>
-</file>
-
-<file path=word/commentsExtended.xml><?xml version="1.0" encoding="utf-8"?>
-<w15:commentsEx xmlns:wpc="http://schemas.microsoft.com/office/word/2010/wordprocessingCanvas" xmlns:cx="http://schemas.microsoft.com/office/drawing/2014/chartex" xmlns:cx1="http://schemas.microsoft.com/office/drawing/2015/9/8/chartex" xmlns:cx2="http://schemas.microsoft.com/office/drawing/2015/10/21/chartex" xmlns:cx3="http://schemas.microsoft.com/office/drawing/2016/5/9/chartex" xmlns:cx4="http://schemas.microsoft.com/office/drawing/2016/5/10/chartex" xmlns:cx5="http://schemas.microsoft.com/office/drawing/2016/5/11/chartex" xmlns:cx6="http://schemas.microsoft.com/office/drawing/2016/5/12/chartex" xmlns:cx7="http://schemas.microsoft.com/office/drawing/2016/5/13/chartex" xmlns:cx8="http://schemas.microsoft.com/office/drawing/2016/5/14/chartex" xmlns:mc="http://schemas.openxmlformats.org/markup-compatibility/2006" xmlns:aink="http://schemas.microsoft.com/office/drawing/2016/ink" xmlns:am3d="http://schemas.microsoft.com/office/drawing/2017/model3d" xmlns:o="urn:schemas-microsoft-com:office:office" xmlns:oel="http://schemas.microsoft.com/office/2019/extlst" xmlns:r="http://schemas.openxmlformats.org/officeDocument/2006/relationships" xmlns:m="http://schemas.openxmlformats.org/officeDocument/2006/math" xmlns:v="urn:schemas-microsoft-com:vml" xmlns:wp14="http://schemas.microsoft.com/office/word/2010/wordprocessingDrawing" xmlns:wp="http://schemas.openxmlformats.org/drawingml/2006/wordprocessingDrawing" xmlns:w10="urn:schemas-microsoft-com:office:word" xmlns:w="http://schemas.openxmlformats.org/wordprocessingml/2006/main" xmlns:w14="http://schemas.microsoft.com/office/word/2010/wordml" xmlns:w15="http://schemas.microsoft.com/office/word/2012/wordml" xmlns:w16cex="http://schemas.microsoft.com/office/word/2018/wordml/cex" xmlns:w16cid="http://schemas.microsoft.com/office/word/2016/wordml/cid" xmlns:w16="http://schemas.microsoft.com/office/word/2018/wordml" xmlns:w16sdtdh="http://schemas.microsoft.com/office/word/2020/wordml/sdtdatahash" xmlns:w16se="http://schemas.microsoft.com/office/word/2015/wordml/symex" xmlns:wpg="http://schemas.microsoft.com/office/word/2010/wordprocessingGroup" xmlns:wpi="http://schemas.microsoft.com/office/word/2010/wordprocessingInk" xmlns:wne="http://schemas.microsoft.com/office/word/2006/wordml" xmlns:wps="http://schemas.microsoft.com/office/word/2010/wordprocessingShape" mc:Ignorable="w14 w15 w16se w16cid w16 w16cex w16sdtdh wp14">
-  <w15:commentEx w15:paraId="1588C858" w15:done="0"/>
-</w15:commentsEx>
-</file>
-
-<file path=word/commentsExtensible.xml><?xml version="1.0" encoding="utf-8"?>
-<w16cex:commentsExtensible xmlns:wpc="http://schemas.microsoft.com/office/word/2010/wordprocessingCanvas" xmlns:cx="http://schemas.microsoft.com/office/drawing/2014/chartex" xmlns:cx1="http://schemas.microsoft.com/office/drawing/2015/9/8/chartex" xmlns:cx2="http://schemas.microsoft.com/office/drawing/2015/10/21/chartex" xmlns:cx3="http://schemas.microsoft.com/office/drawing/2016/5/9/chartex" xmlns:cx4="http://schemas.microsoft.com/office/drawing/2016/5/10/chartex" xmlns:cx5="http://schemas.microsoft.com/office/drawing/2016/5/11/chartex" xmlns:cx6="http://schemas.microsoft.com/office/drawing/2016/5/12/chartex" xmlns:cx7="http://schemas.microsoft.com/office/drawing/2016/5/13/chartex" xmlns:cx8="http://schemas.microsoft.com/office/drawing/2016/5/14/chartex" xmlns:mc="http://schemas.openxmlformats.org/markup-compatibility/2006" xmlns:aink="http://schemas.microsoft.com/office/drawing/2016/ink" xmlns:am3d="http://schemas.microsoft.com/office/drawing/2017/model3d" xmlns:o="urn:schemas-microsoft-com:office:office" xmlns:oel="http://schemas.microsoft.com/office/2019/extlst" xmlns:r="http://schemas.openxmlformats.org/officeDocument/2006/relationships" xmlns:m="http://schemas.openxmlformats.org/officeDocument/2006/math" xmlns:v="urn:schemas-microsoft-com:vml" xmlns:wp14="http://schemas.microsoft.com/office/word/2010/wordprocessingDrawing" xmlns:wp="http://schemas.openxmlformats.org/drawingml/2006/wordprocessingDrawing" xmlns:w10="urn:schemas-microsoft-com:office:word" xmlns:w="http://schemas.openxmlformats.org/wordprocessingml/2006/main" xmlns:w14="http://schemas.microsoft.com/office/word/2010/wordml" xmlns:w15="http://schemas.microsoft.com/office/word/2012/wordml" xmlns:w16cex="http://schemas.microsoft.com/office/word/2018/wordml/cex" xmlns:w16cid="http://schemas.microsoft.com/office/word/2016/wordml/cid" xmlns:w16="http://schemas.microsoft.com/office/word/2018/wordml" xmlns:w16sdtdh="http://schemas.microsoft.com/office/word/2020/wordml/sdtdatahash" xmlns:w16se="http://schemas.microsoft.com/office/word/2015/wordml/symex" xmlns:wpg="http://schemas.microsoft.com/office/word/2010/wordprocessingGroup" xmlns:wpi="http://schemas.microsoft.com/office/word/2010/wordprocessingInk" xmlns:wne="http://schemas.microsoft.com/office/word/2006/wordml" xmlns:wps="http://schemas.microsoft.com/office/word/2010/wordprocessingShape" mc:Ignorable="w14 w15 w16se w16cid w16 w16cex w16sdtdh wp14">
-  <w16cex:commentExtensible w16cex:durableId="24E4A6C0" w16cex:dateUtc="2021-09-09T14:29:00Z"/>
-</w16cex:commentsExtensible>
-</file>
-
-<file path=word/commentsIds.xml><?xml version="1.0" encoding="utf-8"?>
-<w16cid:commentsIds xmlns:wpc="http://schemas.microsoft.com/office/word/2010/wordprocessingCanvas" xmlns:cx="http://schemas.microsoft.com/office/drawing/2014/chartex" xmlns:cx1="http://schemas.microsoft.com/office/drawing/2015/9/8/chartex" xmlns:cx2="http://schemas.microsoft.com/office/drawing/2015/10/21/chartex" xmlns:cx3="http://schemas.microsoft.com/office/drawing/2016/5/9/chartex" xmlns:cx4="http://schemas.microsoft.com/office/drawing/2016/5/10/chartex" xmlns:cx5="http://schemas.microsoft.com/office/drawing/2016/5/11/chartex" xmlns:cx6="http://schemas.microsoft.com/office/drawing/2016/5/12/chartex" xmlns:cx7="http://schemas.microsoft.com/office/drawing/2016/5/13/chartex" xmlns:cx8="http://schemas.microsoft.com/office/drawing/2016/5/14/chartex" xmlns:mc="http://schemas.openxmlformats.org/markup-compatibility/2006" xmlns:aink="http://schemas.microsoft.com/office/drawing/2016/ink" xmlns:am3d="http://schemas.microsoft.com/office/drawing/2017/model3d" xmlns:o="urn:schemas-microsoft-com:office:office" xmlns:oel="http://schemas.microsoft.com/office/2019/extlst" xmlns:r="http://schemas.openxmlformats.org/officeDocument/2006/relationships" xmlns:m="http://schemas.openxmlformats.org/officeDocument/2006/math" xmlns:v="urn:schemas-microsoft-com:vml" xmlns:wp14="http://schemas.microsoft.com/office/word/2010/wordprocessingDrawing" xmlns:wp="http://schemas.openxmlformats.org/drawingml/2006/wordprocessingDrawing" xmlns:w10="urn:schemas-microsoft-com:office:word" xmlns:w="http://schemas.openxmlformats.org/wordprocessingml/2006/main" xmlns:w14="http://schemas.microsoft.com/office/word/2010/wordml" xmlns:w15="http://schemas.microsoft.com/office/word/2012/wordml" xmlns:w16cex="http://schemas.microsoft.com/office/word/2018/wordml/cex" xmlns:w16cid="http://schemas.microsoft.com/office/word/2016/wordml/cid" xmlns:w16="http://schemas.microsoft.com/office/word/2018/wordml" xmlns:w16sdtdh="http://schemas.microsoft.com/office/word/2020/wordml/sdtdatahash" xmlns:w16se="http://schemas.microsoft.com/office/word/2015/wordml/symex" xmlns:wpg="http://schemas.microsoft.com/office/word/2010/wordprocessingGroup" xmlns:wpi="http://schemas.microsoft.com/office/word/2010/wordprocessingInk" xmlns:wne="http://schemas.microsoft.com/office/word/2006/wordml" xmlns:wps="http://schemas.microsoft.com/office/word/2010/wordprocessingShape" mc:Ignorable="w14 w15 w16se w16cid w16 w16cex w16sdtdh wp14">
-  <w16cid:commentId w16cid:paraId="1588C858" w16cid:durableId="24E4A6C0"/>
-</w16cid:commentsIds>
 </file>
 
 <file path=word/endnotes.xml><?xml version="1.0" encoding="utf-8"?>
@@ -1382,14 +1183,6 @@
     <w:abstractNumId w:val="1"/>
   </w:num>
 </w:numbering>
-</file>
-
-<file path=word/people.xml><?xml version="1.0" encoding="utf-8"?>
-<w15:people xmlns:wpc="http://schemas.microsoft.com/office/word/2010/wordprocessingCanvas" xmlns:cx="http://schemas.microsoft.com/office/drawing/2014/chartex" xmlns:cx1="http://schemas.microsoft.com/office/drawing/2015/9/8/chartex" xmlns:cx2="http://schemas.microsoft.com/office/drawing/2015/10/21/chartex" xmlns:cx3="http://schemas.microsoft.com/office/drawing/2016/5/9/chartex" xmlns:cx4="http://schemas.microsoft.com/office/drawing/2016/5/10/chartex" xmlns:cx5="http://schemas.microsoft.com/office/drawing/2016/5/11/chartex" xmlns:cx6="http://schemas.microsoft.com/office/drawing/2016/5/12/chartex" xmlns:cx7="http://schemas.microsoft.com/office/drawing/2016/5/13/chartex" xmlns:cx8="http://schemas.microsoft.com/office/drawing/2016/5/14/chartex" xmlns:mc="http://schemas.openxmlformats.org/markup-compatibility/2006" xmlns:aink="http://schemas.microsoft.com/office/drawing/2016/ink" xmlns:am3d="http://schemas.microsoft.com/office/drawing/2017/model3d" xmlns:o="urn:schemas-microsoft-com:office:office" xmlns:oel="http://schemas.microsoft.com/office/2019/extlst" xmlns:r="http://schemas.openxmlformats.org/officeDocument/2006/relationships" xmlns:m="http://schemas.openxmlformats.org/officeDocument/2006/math" xmlns:v="urn:schemas-microsoft-com:vml" xmlns:wp14="http://schemas.microsoft.com/office/word/2010/wordprocessingDrawing" xmlns:wp="http://schemas.openxmlformats.org/drawingml/2006/wordprocessingDrawing" xmlns:w10="urn:schemas-microsoft-com:office:word" xmlns:w="http://schemas.openxmlformats.org/wordprocessingml/2006/main" xmlns:w14="http://schemas.microsoft.com/office/word/2010/wordml" xmlns:w15="http://schemas.microsoft.com/office/word/2012/wordml" xmlns:w16cex="http://schemas.microsoft.com/office/word/2018/wordml/cex" xmlns:w16cid="http://schemas.microsoft.com/office/word/2016/wordml/cid" xmlns:w16="http://schemas.microsoft.com/office/word/2018/wordml" xmlns:w16sdtdh="http://schemas.microsoft.com/office/word/2020/wordml/sdtdatahash" xmlns:w16se="http://schemas.microsoft.com/office/word/2015/wordml/symex" xmlns:wpg="http://schemas.microsoft.com/office/word/2010/wordprocessingGroup" xmlns:wpi="http://schemas.microsoft.com/office/word/2010/wordprocessingInk" xmlns:wne="http://schemas.microsoft.com/office/word/2006/wordml" xmlns:wps="http://schemas.microsoft.com/office/word/2010/wordprocessingShape" mc:Ignorable="w14 w15 w16se w16cid w16 w16cex w16sdtdh wp14">
-  <w15:person w15:author="Whyman, Robert">
-    <w15:presenceInfo w15:providerId="AD" w15:userId="S::Rob.Whyman@justice.gov.uk::b487b007-8402-4c24-9c1e-2c4fa3ced3cc"/>
-  </w15:person>
-</w15:people>
 </file>
 
 <file path=word/styles.xml><?xml version="1.0" encoding="utf-8"?>
@@ -2283,25 +2076,16 @@
 </file>
 
 <file path=customXml/item1.xml><?xml version="1.0" encoding="utf-8"?>
+<b:Sources xmlns:b="http://schemas.openxmlformats.org/officeDocument/2006/bibliography" xmlns="http://schemas.openxmlformats.org/officeDocument/2006/bibliography" SelectedStyle="\APASixthEditionOfficeOnline.xsl" StyleName="APA" Version="6"/>
+</file>
+
+<file path=customXml/item2.xml><?xml version="1.0" encoding="utf-8"?>
 <p:properties xmlns:p="http://schemas.microsoft.com/office/2006/metadata/properties" xmlns:xsi="http://www.w3.org/2001/XMLSchema-instance" xmlns:pc="http://schemas.microsoft.com/office/infopath/2007/PartnerControls">
   <documentManagement/>
 </p:properties>
 </file>
 
-<file path=customXml/item2.xml><?xml version="1.0" encoding="utf-8"?>
-<b:Sources xmlns:b="http://schemas.openxmlformats.org/officeDocument/2006/bibliography" xmlns="http://schemas.openxmlformats.org/officeDocument/2006/bibliography" SelectedStyle="\APASixthEditionOfficeOnline.xsl" StyleName="APA" Version="6"/>
-</file>
-
 <file path=customXml/item3.xml><?xml version="1.0" encoding="utf-8"?>
-<?mso-contentType ?>
-<FormTemplates xmlns="http://schemas.microsoft.com/sharepoint/v3/contenttype/forms">
-  <Display>DocumentLibraryForm</Display>
-  <Edit>DocumentLibraryForm</Edit>
-  <New>DocumentLibraryForm</New>
-</FormTemplates>
-</file>
-
-<file path=customXml/item4.xml><?xml version="1.0" encoding="utf-8"?>
 <ct:contentTypeSchema xmlns:ct="http://schemas.microsoft.com/office/2006/metadata/contentType" xmlns:ma="http://schemas.microsoft.com/office/2006/metadata/properties/metaAttributes" ct:_="" ma:_="" ma:contentTypeName="Document" ma:contentTypeID="0x0101007DA0AA449C6EAF4088B165894CC104B8" ma:contentTypeVersion="14" ma:contentTypeDescription="Create a new document." ma:contentTypeScope="" ma:versionID="20c2fe9350e5322295affcb2ee44d62f">
   <xsd:schema xmlns:xsd="http://www.w3.org/2001/XMLSchema" xmlns:xs="http://www.w3.org/2001/XMLSchema" xmlns:p="http://schemas.microsoft.com/office/2006/metadata/properties" xmlns:ns3="efd77d9f-a203-4503-ba95-540050b035a6" xmlns:ns4="69714f25-db8c-4a02-badc-64ae01e676f1" targetNamespace="http://schemas.microsoft.com/office/2006/metadata/properties" ma:root="true" ma:fieldsID="c4ce115987b29c24d09ad953c69c69e0" ns3:_="" ns4:_="">
     <xsd:import namespace="efd77d9f-a203-4503-ba95-540050b035a6"/>
@@ -2530,7 +2314,24 @@
 </ct:contentTypeSchema>
 </file>
 
+<file path=customXml/item4.xml><?xml version="1.0" encoding="utf-8"?>
+<?mso-contentType ?>
+<FormTemplates xmlns="http://schemas.microsoft.com/sharepoint/v3/contenttype/forms">
+  <Display>DocumentLibraryForm</Display>
+  <Edit>DocumentLibraryForm</Edit>
+  <New>DocumentLibraryForm</New>
+</FormTemplates>
+</file>
+
 <file path=customXml/itemProps1.xml><?xml version="1.0" encoding="utf-8"?>
+<ds:datastoreItem xmlns:ds="http://schemas.openxmlformats.org/officeDocument/2006/customXml" ds:itemID="{93F8278C-FA4B-4C43-AE1B-CE2FFC41AD9E}">
+  <ds:schemaRefs>
+    <ds:schemaRef ds:uri="http://schemas.openxmlformats.org/officeDocument/2006/bibliography"/>
+  </ds:schemaRefs>
+</ds:datastoreItem>
+</file>
+
+<file path=customXml/itemProps2.xml><?xml version="1.0" encoding="utf-8"?>
 <ds:datastoreItem xmlns:ds="http://schemas.openxmlformats.org/officeDocument/2006/customXml" ds:itemID="{D27745EE-825A-465C-B33B-1C31390C01BB}">
   <ds:schemaRefs>
     <ds:schemaRef ds:uri="http://schemas.microsoft.com/office/2006/metadata/properties"/>
@@ -2539,23 +2340,7 @@
 </ds:datastoreItem>
 </file>
 
-<file path=customXml/itemProps2.xml><?xml version="1.0" encoding="utf-8"?>
-<ds:datastoreItem xmlns:ds="http://schemas.openxmlformats.org/officeDocument/2006/customXml" ds:itemID="{93F8278C-FA4B-4C43-AE1B-CE2FFC41AD9E}">
-  <ds:schemaRefs>
-    <ds:schemaRef ds:uri="http://schemas.openxmlformats.org/officeDocument/2006/bibliography"/>
-  </ds:schemaRefs>
-</ds:datastoreItem>
-</file>
-
 <file path=customXml/itemProps3.xml><?xml version="1.0" encoding="utf-8"?>
-<ds:datastoreItem xmlns:ds="http://schemas.openxmlformats.org/officeDocument/2006/customXml" ds:itemID="{07436893-4F22-43E4-A317-0B6AA26334B7}">
-  <ds:schemaRefs>
-    <ds:schemaRef ds:uri="http://schemas.microsoft.com/sharepoint/v3/contenttype/forms"/>
-  </ds:schemaRefs>
-</ds:datastoreItem>
-</file>
-
-<file path=customXml/itemProps4.xml><?xml version="1.0" encoding="utf-8"?>
 <ds:datastoreItem xmlns:ds="http://schemas.openxmlformats.org/officeDocument/2006/customXml" ds:itemID="{0D8BC399-C958-4A26-94A4-507BE4C10EA8}">
   <ds:schemaRefs>
     <ds:schemaRef ds:uri="http://schemas.microsoft.com/office/2006/metadata/contentType"/>
@@ -2572,4 +2357,12 @@
     <ds:schemaRef ds:uri="http://schemas.microsoft.com/internal/obd"/>
   </ds:schemaRefs>
 </ds:datastoreItem>
+</file>
+
+<file path=customXml/itemProps4.xml><?xml version="1.0" encoding="utf-8"?>
+<ds:datastoreItem xmlns:ds="http://schemas.openxmlformats.org/officeDocument/2006/customXml" ds:itemID="{07436893-4F22-43E4-A317-0B6AA26334B7}">
+  <ds:schemaRefs>
+    <ds:schemaRef ds:uri="http://schemas.microsoft.com/sharepoint/v3/contenttype/forms"/>
+  </ds:schemaRefs>
+</ds:datastoreItem>
 </file>
</xml_diff>

<commit_message>
mrd-642_DNTR_next_appointment: Next appointment details added to service. (#390)
Co-authored-by: Bill Sclater <bill.sclater@equalexperts.com>
</commit_message>
<xml_diff>
--- a/src/main/resources/DNTR Template.docx
+++ b/src/main/resources/DNTR Template.docx
@@ -225,19 +225,11 @@
         </w:rPr>
         <w:t xml:space="preserve">Dear </w:t>
       </w:r>
-      <w:commentRangeStart w:id="3"/>
       <w:r>
         <w:rPr>
           <w:szCs w:val="24"/>
         </w:rPr>
         <w:t>X</w:t>
-      </w:r>
-      <w:commentRangeEnd w:id="3"/>
-      <w:r>
-        <w:rPr>
-          <w:rStyle w:val="CommentReference"/>
-        </w:rPr>
-        <w:commentReference w:id="3"/>
       </w:r>
       <w:r>
         <w:rPr>
@@ -304,23 +296,7 @@
           <w:rFonts w:eastAsia="Calibri"/>
           <w:szCs w:val="24"/>
         </w:rPr>
-        <w:t>{{</w:t>
-      </w:r>
-      <w:proofErr w:type="spellStart"/>
-      <w:r>
-        <w:rPr>
-          <w:rFonts w:eastAsia="Calibri"/>
-          <w:szCs w:val="24"/>
-        </w:rPr>
-        <w:t>why_considered_recall</w:t>
-      </w:r>
-      <w:proofErr w:type="spellEnd"/>
-      <w:r>
-        <w:rPr>
-          <w:rFonts w:eastAsia="Calibri"/>
-          <w:szCs w:val="24"/>
-        </w:rPr>
-        <w:t>}}</w:t>
+        <w:t>{{why_considered_recall}}</w:t>
       </w:r>
     </w:p>
     <w:p>
@@ -342,23 +318,7 @@
           <w:rFonts w:eastAsia="Calibri"/>
           <w:szCs w:val="24"/>
         </w:rPr>
-        <w:t xml:space="preserve">This breach has been discussed with a </w:t>
-      </w:r>
-      <w:proofErr w:type="gramStart"/>
-      <w:r>
-        <w:rPr>
-          <w:rFonts w:eastAsia="Calibri"/>
-          <w:szCs w:val="24"/>
-        </w:rPr>
-        <w:t>Probation</w:t>
-      </w:r>
-      <w:proofErr w:type="gramEnd"/>
-      <w:r>
-        <w:rPr>
-          <w:rFonts w:eastAsia="Calibri"/>
-          <w:szCs w:val="24"/>
-        </w:rPr>
-        <w:t xml:space="preserve"> manager and a decision has been made that you will not be recalled to prison. This letter explains </w:t>
+        <w:t xml:space="preserve">This breach has been discussed with a Probation manager and a decision has been made that you will not be recalled to prison. This letter explains </w:t>
       </w:r>
       <w:r>
         <w:rPr>
@@ -408,23 +368,7 @@
           <w:rFonts w:eastAsia="Calibri"/>
           <w:szCs w:val="24"/>
         </w:rPr>
-        <w:t>{{</w:t>
-      </w:r>
-      <w:proofErr w:type="spellStart"/>
-      <w:r>
-        <w:rPr>
-          <w:rFonts w:eastAsia="Calibri"/>
-          <w:szCs w:val="24"/>
-        </w:rPr>
-        <w:t>licence_breach</w:t>
-      </w:r>
-      <w:proofErr w:type="spellEnd"/>
-      <w:r>
-        <w:rPr>
-          <w:rFonts w:eastAsia="Calibri"/>
-          <w:szCs w:val="24"/>
-        </w:rPr>
-        <w:t>}}</w:t>
+        <w:t>{{licence_breach}}</w:t>
       </w:r>
     </w:p>
     <w:p>
@@ -446,23 +390,7 @@
           <w:rFonts w:eastAsia="Calibri"/>
           <w:szCs w:val="24"/>
         </w:rPr>
-        <w:t>{{</w:t>
-      </w:r>
-      <w:proofErr w:type="spellStart"/>
-      <w:r>
-        <w:rPr>
-          <w:rFonts w:eastAsia="Calibri"/>
-          <w:szCs w:val="24"/>
-        </w:rPr>
-        <w:t>no_recall_rationale</w:t>
-      </w:r>
-      <w:proofErr w:type="spellEnd"/>
-      <w:r>
-        <w:rPr>
-          <w:rFonts w:eastAsia="Calibri"/>
-          <w:szCs w:val="24"/>
-        </w:rPr>
-        <w:t>}}</w:t>
+        <w:t>{{no_recall_rationale}}</w:t>
       </w:r>
     </w:p>
     <w:p>
@@ -484,23 +412,7 @@
           <w:rFonts w:eastAsia="Calibri"/>
           <w:szCs w:val="24"/>
         </w:rPr>
-        <w:t>{{</w:t>
-      </w:r>
-      <w:proofErr w:type="spellStart"/>
-      <w:r>
-        <w:rPr>
-          <w:rFonts w:eastAsia="Calibri"/>
-          <w:szCs w:val="24"/>
-        </w:rPr>
-        <w:t>pop_progress_made</w:t>
-      </w:r>
-      <w:proofErr w:type="spellEnd"/>
-      <w:r>
-        <w:rPr>
-          <w:rFonts w:eastAsia="Calibri"/>
-          <w:szCs w:val="24"/>
-        </w:rPr>
-        <w:t>}}</w:t>
+        <w:t>{{pop_progress_made}}</w:t>
       </w:r>
     </w:p>
     <w:p>
@@ -522,23 +434,7 @@
           <w:rFonts w:eastAsia="Calibri"/>
           <w:szCs w:val="24"/>
         </w:rPr>
-        <w:t>{{</w:t>
-      </w:r>
-      <w:proofErr w:type="spellStart"/>
-      <w:r>
-        <w:rPr>
-          <w:rFonts w:eastAsia="Calibri"/>
-          <w:szCs w:val="24"/>
-        </w:rPr>
-        <w:t>future_expectations</w:t>
-      </w:r>
-      <w:proofErr w:type="spellEnd"/>
-      <w:r>
-        <w:rPr>
-          <w:rFonts w:eastAsia="Calibri"/>
-          <w:szCs w:val="24"/>
-        </w:rPr>
-        <w:t>}}</w:t>
+        <w:t>{{future_expectations}}</w:t>
       </w:r>
       <w:r>
         <w:rPr>
@@ -591,7 +487,28 @@
           <w:color w:val="000000"/>
           <w:szCs w:val="24"/>
         </w:rPr>
-        <w:t>by telephone/video call/office visit/home visit</w:t>
+        <w:t xml:space="preserve">by </w:t>
+      </w:r>
+      <w:r>
+        <w:rPr>
+          <w:color w:val="000000"/>
+          <w:szCs w:val="24"/>
+        </w:rPr>
+        <w:t>{{</w:t>
+      </w:r>
+      <w:r>
+        <w:rPr>
+          <w:color w:val="000000"/>
+          <w:szCs w:val="24"/>
+        </w:rPr>
+        <w:t>next_appointment_by</w:t>
+      </w:r>
+      <w:r>
+        <w:rPr>
+          <w:color w:val="000000"/>
+          <w:szCs w:val="24"/>
+        </w:rPr>
+        <w:t>}}</w:t>
       </w:r>
       <w:r>
         <w:rPr>
@@ -632,16 +549,15 @@
           <w:bCs/>
           <w:szCs w:val="24"/>
         </w:rPr>
-        <w:t>Monday 9</w:t>
+        <w:t>{{</w:t>
       </w:r>
       <w:r>
         <w:rPr>
           <w:b/>
           <w:bCs/>
           <w:szCs w:val="24"/>
-          <w:vertAlign w:val="superscript"/>
-        </w:rPr>
-        <w:t>th</w:t>
+        </w:rPr>
+        <w:t>next_appointment_date</w:t>
       </w:r>
       <w:r>
         <w:rPr>
@@ -649,48 +565,7 @@
           <w:bCs/>
           <w:szCs w:val="24"/>
         </w:rPr>
-        <w:t xml:space="preserve"> August 202</w:t>
-      </w:r>
-      <w:r>
-        <w:rPr>
-          <w:b/>
-          <w:bCs/>
-          <w:szCs w:val="24"/>
-        </w:rPr>
-        <w:t>X</w:t>
-      </w:r>
-      <w:r>
-        <w:rPr>
-          <w:b/>
-          <w:bCs/>
-          <w:color w:val="000000"/>
-          <w:szCs w:val="24"/>
-        </w:rPr>
-        <w:t xml:space="preserve"> at </w:t>
-      </w:r>
-      <w:r>
-        <w:rPr>
-          <w:b/>
-          <w:bCs/>
-          <w:szCs w:val="24"/>
-        </w:rPr>
-        <w:t>2</w:t>
-      </w:r>
-      <w:r>
-        <w:rPr>
-          <w:b/>
-          <w:bCs/>
-          <w:szCs w:val="24"/>
-        </w:rPr>
-        <w:t>:</w:t>
-      </w:r>
-      <w:r>
-        <w:rPr>
-          <w:b/>
-          <w:bCs/>
-          <w:szCs w:val="24"/>
-        </w:rPr>
-        <w:t>00pm</w:t>
+        <w:t>}}</w:t>
       </w:r>
     </w:p>
     <w:p>
@@ -786,7 +661,7 @@
         </w:rPr>
         <w:t>Probation Practitioner</w:t>
       </w:r>
-      <w:bookmarkStart w:id="4" w:name="currentordermanagertrust"/>
+      <w:bookmarkStart w:id="3" w:name="currentordermanagertrust"/>
       <w:r>
         <w:rPr>
           <w:szCs w:val="24"/>
@@ -808,11 +683,11 @@
         </w:rPr>
         <w:t>Region</w:t>
       </w:r>
-      <w:bookmarkEnd w:id="4"/>
+      <w:bookmarkEnd w:id="3"/>
     </w:p>
     <w:sectPr>
-      <w:headerReference w:type="first" r:id="rId15"/>
-      <w:footerReference w:type="first" r:id="rId16"/>
+      <w:headerReference w:type="first" r:id="rId11"/>
+      <w:footerReference w:type="first" r:id="rId12"/>
       <w:type w:val="continuous"/>
       <w:pgSz w:w="11909" w:h="16834" w:code="9"/>
       <w:pgMar w:top="851" w:right="851" w:bottom="1134" w:left="1134" w:header="425" w:footer="142" w:gutter="0"/>
@@ -822,80 +697,6 @@
     </w:sectPr>
   </w:body>
 </w:document>
-</file>
-
-<file path=word/comments.xml><?xml version="1.0" encoding="utf-8"?>
-<w:comments xmlns:wpc="http://schemas.microsoft.com/office/word/2010/wordprocessingCanvas" xmlns:cx="http://schemas.microsoft.com/office/drawing/2014/chartex" xmlns:cx1="http://schemas.microsoft.com/office/drawing/2015/9/8/chartex" xmlns:cx2="http://schemas.microsoft.com/office/drawing/2015/10/21/chartex" xmlns:cx3="http://schemas.microsoft.com/office/drawing/2016/5/9/chartex" xmlns:cx4="http://schemas.microsoft.com/office/drawing/2016/5/10/chartex" xmlns:cx5="http://schemas.microsoft.com/office/drawing/2016/5/11/chartex" xmlns:cx6="http://schemas.microsoft.com/office/drawing/2016/5/12/chartex" xmlns:cx7="http://schemas.microsoft.com/office/drawing/2016/5/13/chartex" xmlns:cx8="http://schemas.microsoft.com/office/drawing/2016/5/14/chartex" xmlns:mc="http://schemas.openxmlformats.org/markup-compatibility/2006" xmlns:aink="http://schemas.microsoft.com/office/drawing/2016/ink" xmlns:am3d="http://schemas.microsoft.com/office/drawing/2017/model3d" xmlns:o="urn:schemas-microsoft-com:office:office" xmlns:oel="http://schemas.microsoft.com/office/2019/extlst" xmlns:r="http://schemas.openxmlformats.org/officeDocument/2006/relationships" xmlns:m="http://schemas.openxmlformats.org/officeDocument/2006/math" xmlns:v="urn:schemas-microsoft-com:vml" xmlns:wp14="http://schemas.microsoft.com/office/word/2010/wordprocessingDrawing" xmlns:wp="http://schemas.openxmlformats.org/drawingml/2006/wordprocessingDrawing" xmlns:w10="urn:schemas-microsoft-com:office:word" xmlns:w="http://schemas.openxmlformats.org/wordprocessingml/2006/main" xmlns:w14="http://schemas.microsoft.com/office/word/2010/wordml" xmlns:w15="http://schemas.microsoft.com/office/word/2012/wordml" xmlns:w16cex="http://schemas.microsoft.com/office/word/2018/wordml/cex" xmlns:w16cid="http://schemas.microsoft.com/office/word/2016/wordml/cid" xmlns:w16="http://schemas.microsoft.com/office/word/2018/wordml" xmlns:w16sdtdh="http://schemas.microsoft.com/office/word/2020/wordml/sdtdatahash" xmlns:w16se="http://schemas.microsoft.com/office/word/2015/wordml/symex" xmlns:wpg="http://schemas.microsoft.com/office/word/2010/wordprocessingGroup" xmlns:wpi="http://schemas.microsoft.com/office/word/2010/wordprocessingInk" xmlns:wne="http://schemas.microsoft.com/office/word/2006/wordml" xmlns:wps="http://schemas.microsoft.com/office/word/2010/wordprocessingShape" mc:Ignorable="w14 w15 w16se w16cid w16 w16cex w16sdtdh wp14">
-  <w:comment w:id="3" w:author="Whyman, Robert" w:date="2021-09-09T15:29:00Z" w:initials="WR">
-    <w:p>
-      <w:pPr>
-        <w:pStyle w:val="CommentText"/>
-      </w:pPr>
-      <w:r>
-        <w:rPr>
-          <w:rStyle w:val="CommentReference"/>
-        </w:rPr>
-        <w:annotationRef/>
-      </w:r>
-      <w:r>
-        <w:t>Grey = system generated</w:t>
-      </w:r>
-    </w:p>
-    <w:p>
-      <w:pPr>
-        <w:pStyle w:val="CommentText"/>
-      </w:pPr>
-      <w:r>
-        <w:t>Yellow = locked for editing</w:t>
-      </w:r>
-    </w:p>
-    <w:p>
-      <w:pPr>
-        <w:pStyle w:val="CommentText"/>
-      </w:pPr>
-      <w:r>
-        <w:t>Blue = editable</w:t>
-      </w:r>
-    </w:p>
-    <w:p>
-      <w:pPr>
-        <w:pStyle w:val="CommentText"/>
-      </w:pPr>
-      <w:r>
-        <w:t xml:space="preserve">Green = select </w:t>
-      </w:r>
-      <w:r>
-        <w:t xml:space="preserve">one </w:t>
-      </w:r>
-      <w:r>
-        <w:t>from options</w:t>
-      </w:r>
-    </w:p>
-    <w:p>
-      <w:pPr>
-        <w:pStyle w:val="CommentText"/>
-      </w:pPr>
-    </w:p>
-  </w:comment>
-</w:comments>
-</file>
-
-<file path=word/commentsExtended.xml><?xml version="1.0" encoding="utf-8"?>
-<w15:commentsEx xmlns:wpc="http://schemas.microsoft.com/office/word/2010/wordprocessingCanvas" xmlns:cx="http://schemas.microsoft.com/office/drawing/2014/chartex" xmlns:cx1="http://schemas.microsoft.com/office/drawing/2015/9/8/chartex" xmlns:cx2="http://schemas.microsoft.com/office/drawing/2015/10/21/chartex" xmlns:cx3="http://schemas.microsoft.com/office/drawing/2016/5/9/chartex" xmlns:cx4="http://schemas.microsoft.com/office/drawing/2016/5/10/chartex" xmlns:cx5="http://schemas.microsoft.com/office/drawing/2016/5/11/chartex" xmlns:cx6="http://schemas.microsoft.com/office/drawing/2016/5/12/chartex" xmlns:cx7="http://schemas.microsoft.com/office/drawing/2016/5/13/chartex" xmlns:cx8="http://schemas.microsoft.com/office/drawing/2016/5/14/chartex" xmlns:mc="http://schemas.openxmlformats.org/markup-compatibility/2006" xmlns:aink="http://schemas.microsoft.com/office/drawing/2016/ink" xmlns:am3d="http://schemas.microsoft.com/office/drawing/2017/model3d" xmlns:o="urn:schemas-microsoft-com:office:office" xmlns:oel="http://schemas.microsoft.com/office/2019/extlst" xmlns:r="http://schemas.openxmlformats.org/officeDocument/2006/relationships" xmlns:m="http://schemas.openxmlformats.org/officeDocument/2006/math" xmlns:v="urn:schemas-microsoft-com:vml" xmlns:wp14="http://schemas.microsoft.com/office/word/2010/wordprocessingDrawing" xmlns:wp="http://schemas.openxmlformats.org/drawingml/2006/wordprocessingDrawing" xmlns:w10="urn:schemas-microsoft-com:office:word" xmlns:w="http://schemas.openxmlformats.org/wordprocessingml/2006/main" xmlns:w14="http://schemas.microsoft.com/office/word/2010/wordml" xmlns:w15="http://schemas.microsoft.com/office/word/2012/wordml" xmlns:w16cex="http://schemas.microsoft.com/office/word/2018/wordml/cex" xmlns:w16cid="http://schemas.microsoft.com/office/word/2016/wordml/cid" xmlns:w16="http://schemas.microsoft.com/office/word/2018/wordml" xmlns:w16sdtdh="http://schemas.microsoft.com/office/word/2020/wordml/sdtdatahash" xmlns:w16se="http://schemas.microsoft.com/office/word/2015/wordml/symex" xmlns:wpg="http://schemas.microsoft.com/office/word/2010/wordprocessingGroup" xmlns:wpi="http://schemas.microsoft.com/office/word/2010/wordprocessingInk" xmlns:wne="http://schemas.microsoft.com/office/word/2006/wordml" xmlns:wps="http://schemas.microsoft.com/office/word/2010/wordprocessingShape" mc:Ignorable="w14 w15 w16se w16cid w16 w16cex w16sdtdh wp14">
-  <w15:commentEx w15:paraId="1588C858" w15:done="0"/>
-</w15:commentsEx>
-</file>
-
-<file path=word/commentsExtensible.xml><?xml version="1.0" encoding="utf-8"?>
-<w16cex:commentsExtensible xmlns:wpc="http://schemas.microsoft.com/office/word/2010/wordprocessingCanvas" xmlns:cx="http://schemas.microsoft.com/office/drawing/2014/chartex" xmlns:cx1="http://schemas.microsoft.com/office/drawing/2015/9/8/chartex" xmlns:cx2="http://schemas.microsoft.com/office/drawing/2015/10/21/chartex" xmlns:cx3="http://schemas.microsoft.com/office/drawing/2016/5/9/chartex" xmlns:cx4="http://schemas.microsoft.com/office/drawing/2016/5/10/chartex" xmlns:cx5="http://schemas.microsoft.com/office/drawing/2016/5/11/chartex" xmlns:cx6="http://schemas.microsoft.com/office/drawing/2016/5/12/chartex" xmlns:cx7="http://schemas.microsoft.com/office/drawing/2016/5/13/chartex" xmlns:cx8="http://schemas.microsoft.com/office/drawing/2016/5/14/chartex" xmlns:mc="http://schemas.openxmlformats.org/markup-compatibility/2006" xmlns:aink="http://schemas.microsoft.com/office/drawing/2016/ink" xmlns:am3d="http://schemas.microsoft.com/office/drawing/2017/model3d" xmlns:o="urn:schemas-microsoft-com:office:office" xmlns:oel="http://schemas.microsoft.com/office/2019/extlst" xmlns:r="http://schemas.openxmlformats.org/officeDocument/2006/relationships" xmlns:m="http://schemas.openxmlformats.org/officeDocument/2006/math" xmlns:v="urn:schemas-microsoft-com:vml" xmlns:wp14="http://schemas.microsoft.com/office/word/2010/wordprocessingDrawing" xmlns:wp="http://schemas.openxmlformats.org/drawingml/2006/wordprocessingDrawing" xmlns:w10="urn:schemas-microsoft-com:office:word" xmlns:w="http://schemas.openxmlformats.org/wordprocessingml/2006/main" xmlns:w14="http://schemas.microsoft.com/office/word/2010/wordml" xmlns:w15="http://schemas.microsoft.com/office/word/2012/wordml" xmlns:w16cex="http://schemas.microsoft.com/office/word/2018/wordml/cex" xmlns:w16cid="http://schemas.microsoft.com/office/word/2016/wordml/cid" xmlns:w16="http://schemas.microsoft.com/office/word/2018/wordml" xmlns:w16sdtdh="http://schemas.microsoft.com/office/word/2020/wordml/sdtdatahash" xmlns:w16se="http://schemas.microsoft.com/office/word/2015/wordml/symex" xmlns:wpg="http://schemas.microsoft.com/office/word/2010/wordprocessingGroup" xmlns:wpi="http://schemas.microsoft.com/office/word/2010/wordprocessingInk" xmlns:wne="http://schemas.microsoft.com/office/word/2006/wordml" xmlns:wps="http://schemas.microsoft.com/office/word/2010/wordprocessingShape" mc:Ignorable="w14 w15 w16se w16cid w16 w16cex w16sdtdh wp14">
-  <w16cex:commentExtensible w16cex:durableId="24E4A6C0" w16cex:dateUtc="2021-09-09T14:29:00Z"/>
-</w16cex:commentsExtensible>
-</file>
-
-<file path=word/commentsIds.xml><?xml version="1.0" encoding="utf-8"?>
-<w16cid:commentsIds xmlns:wpc="http://schemas.microsoft.com/office/word/2010/wordprocessingCanvas" xmlns:cx="http://schemas.microsoft.com/office/drawing/2014/chartex" xmlns:cx1="http://schemas.microsoft.com/office/drawing/2015/9/8/chartex" xmlns:cx2="http://schemas.microsoft.com/office/drawing/2015/10/21/chartex" xmlns:cx3="http://schemas.microsoft.com/office/drawing/2016/5/9/chartex" xmlns:cx4="http://schemas.microsoft.com/office/drawing/2016/5/10/chartex" xmlns:cx5="http://schemas.microsoft.com/office/drawing/2016/5/11/chartex" xmlns:cx6="http://schemas.microsoft.com/office/drawing/2016/5/12/chartex" xmlns:cx7="http://schemas.microsoft.com/office/drawing/2016/5/13/chartex" xmlns:cx8="http://schemas.microsoft.com/office/drawing/2016/5/14/chartex" xmlns:mc="http://schemas.openxmlformats.org/markup-compatibility/2006" xmlns:aink="http://schemas.microsoft.com/office/drawing/2016/ink" xmlns:am3d="http://schemas.microsoft.com/office/drawing/2017/model3d" xmlns:o="urn:schemas-microsoft-com:office:office" xmlns:oel="http://schemas.microsoft.com/office/2019/extlst" xmlns:r="http://schemas.openxmlformats.org/officeDocument/2006/relationships" xmlns:m="http://schemas.openxmlformats.org/officeDocument/2006/math" xmlns:v="urn:schemas-microsoft-com:vml" xmlns:wp14="http://schemas.microsoft.com/office/word/2010/wordprocessingDrawing" xmlns:wp="http://schemas.openxmlformats.org/drawingml/2006/wordprocessingDrawing" xmlns:w10="urn:schemas-microsoft-com:office:word" xmlns:w="http://schemas.openxmlformats.org/wordprocessingml/2006/main" xmlns:w14="http://schemas.microsoft.com/office/word/2010/wordml" xmlns:w15="http://schemas.microsoft.com/office/word/2012/wordml" xmlns:w16cex="http://schemas.microsoft.com/office/word/2018/wordml/cex" xmlns:w16cid="http://schemas.microsoft.com/office/word/2016/wordml/cid" xmlns:w16="http://schemas.microsoft.com/office/word/2018/wordml" xmlns:w16sdtdh="http://schemas.microsoft.com/office/word/2020/wordml/sdtdatahash" xmlns:w16se="http://schemas.microsoft.com/office/word/2015/wordml/symex" xmlns:wpg="http://schemas.microsoft.com/office/word/2010/wordprocessingGroup" xmlns:wpi="http://schemas.microsoft.com/office/word/2010/wordprocessingInk" xmlns:wne="http://schemas.microsoft.com/office/word/2006/wordml" xmlns:wps="http://schemas.microsoft.com/office/word/2010/wordprocessingShape" mc:Ignorable="w14 w15 w16se w16cid w16 w16cex w16sdtdh wp14">
-  <w16cid:commentId w16cid:paraId="1588C858" w16cid:durableId="24E4A6C0"/>
-</w16cid:commentsIds>
 </file>
 
 <file path=word/endnotes.xml><?xml version="1.0" encoding="utf-8"?>
@@ -1382,14 +1183,6 @@
     <w:abstractNumId w:val="1"/>
   </w:num>
 </w:numbering>
-</file>
-
-<file path=word/people.xml><?xml version="1.0" encoding="utf-8"?>
-<w15:people xmlns:wpc="http://schemas.microsoft.com/office/word/2010/wordprocessingCanvas" xmlns:cx="http://schemas.microsoft.com/office/drawing/2014/chartex" xmlns:cx1="http://schemas.microsoft.com/office/drawing/2015/9/8/chartex" xmlns:cx2="http://schemas.microsoft.com/office/drawing/2015/10/21/chartex" xmlns:cx3="http://schemas.microsoft.com/office/drawing/2016/5/9/chartex" xmlns:cx4="http://schemas.microsoft.com/office/drawing/2016/5/10/chartex" xmlns:cx5="http://schemas.microsoft.com/office/drawing/2016/5/11/chartex" xmlns:cx6="http://schemas.microsoft.com/office/drawing/2016/5/12/chartex" xmlns:cx7="http://schemas.microsoft.com/office/drawing/2016/5/13/chartex" xmlns:cx8="http://schemas.microsoft.com/office/drawing/2016/5/14/chartex" xmlns:mc="http://schemas.openxmlformats.org/markup-compatibility/2006" xmlns:aink="http://schemas.microsoft.com/office/drawing/2016/ink" xmlns:am3d="http://schemas.microsoft.com/office/drawing/2017/model3d" xmlns:o="urn:schemas-microsoft-com:office:office" xmlns:oel="http://schemas.microsoft.com/office/2019/extlst" xmlns:r="http://schemas.openxmlformats.org/officeDocument/2006/relationships" xmlns:m="http://schemas.openxmlformats.org/officeDocument/2006/math" xmlns:v="urn:schemas-microsoft-com:vml" xmlns:wp14="http://schemas.microsoft.com/office/word/2010/wordprocessingDrawing" xmlns:wp="http://schemas.openxmlformats.org/drawingml/2006/wordprocessingDrawing" xmlns:w10="urn:schemas-microsoft-com:office:word" xmlns:w="http://schemas.openxmlformats.org/wordprocessingml/2006/main" xmlns:w14="http://schemas.microsoft.com/office/word/2010/wordml" xmlns:w15="http://schemas.microsoft.com/office/word/2012/wordml" xmlns:w16cex="http://schemas.microsoft.com/office/word/2018/wordml/cex" xmlns:w16cid="http://schemas.microsoft.com/office/word/2016/wordml/cid" xmlns:w16="http://schemas.microsoft.com/office/word/2018/wordml" xmlns:w16sdtdh="http://schemas.microsoft.com/office/word/2020/wordml/sdtdatahash" xmlns:w16se="http://schemas.microsoft.com/office/word/2015/wordml/symex" xmlns:wpg="http://schemas.microsoft.com/office/word/2010/wordprocessingGroup" xmlns:wpi="http://schemas.microsoft.com/office/word/2010/wordprocessingInk" xmlns:wne="http://schemas.microsoft.com/office/word/2006/wordml" xmlns:wps="http://schemas.microsoft.com/office/word/2010/wordprocessingShape" mc:Ignorable="w14 w15 w16se w16cid w16 w16cex w16sdtdh wp14">
-  <w15:person w15:author="Whyman, Robert">
-    <w15:presenceInfo w15:providerId="AD" w15:userId="S::Rob.Whyman@justice.gov.uk::b487b007-8402-4c24-9c1e-2c4fa3ced3cc"/>
-  </w15:person>
-</w15:people>
 </file>
 
 <file path=word/styles.xml><?xml version="1.0" encoding="utf-8"?>
@@ -2283,25 +2076,16 @@
 </file>
 
 <file path=customXml/item1.xml><?xml version="1.0" encoding="utf-8"?>
+<b:Sources xmlns:b="http://schemas.openxmlformats.org/officeDocument/2006/bibliography" xmlns="http://schemas.openxmlformats.org/officeDocument/2006/bibliography" SelectedStyle="\APASixthEditionOfficeOnline.xsl" StyleName="APA" Version="6"/>
+</file>
+
+<file path=customXml/item2.xml><?xml version="1.0" encoding="utf-8"?>
 <p:properties xmlns:p="http://schemas.microsoft.com/office/2006/metadata/properties" xmlns:xsi="http://www.w3.org/2001/XMLSchema-instance" xmlns:pc="http://schemas.microsoft.com/office/infopath/2007/PartnerControls">
   <documentManagement/>
 </p:properties>
 </file>
 
-<file path=customXml/item2.xml><?xml version="1.0" encoding="utf-8"?>
-<b:Sources xmlns:b="http://schemas.openxmlformats.org/officeDocument/2006/bibliography" xmlns="http://schemas.openxmlformats.org/officeDocument/2006/bibliography" SelectedStyle="\APASixthEditionOfficeOnline.xsl" StyleName="APA" Version="6"/>
-</file>
-
 <file path=customXml/item3.xml><?xml version="1.0" encoding="utf-8"?>
-<?mso-contentType ?>
-<FormTemplates xmlns="http://schemas.microsoft.com/sharepoint/v3/contenttype/forms">
-  <Display>DocumentLibraryForm</Display>
-  <Edit>DocumentLibraryForm</Edit>
-  <New>DocumentLibraryForm</New>
-</FormTemplates>
-</file>
-
-<file path=customXml/item4.xml><?xml version="1.0" encoding="utf-8"?>
 <ct:contentTypeSchema xmlns:ct="http://schemas.microsoft.com/office/2006/metadata/contentType" xmlns:ma="http://schemas.microsoft.com/office/2006/metadata/properties/metaAttributes" ct:_="" ma:_="" ma:contentTypeName="Document" ma:contentTypeID="0x0101007DA0AA449C6EAF4088B165894CC104B8" ma:contentTypeVersion="14" ma:contentTypeDescription="Create a new document." ma:contentTypeScope="" ma:versionID="20c2fe9350e5322295affcb2ee44d62f">
   <xsd:schema xmlns:xsd="http://www.w3.org/2001/XMLSchema" xmlns:xs="http://www.w3.org/2001/XMLSchema" xmlns:p="http://schemas.microsoft.com/office/2006/metadata/properties" xmlns:ns3="efd77d9f-a203-4503-ba95-540050b035a6" xmlns:ns4="69714f25-db8c-4a02-badc-64ae01e676f1" targetNamespace="http://schemas.microsoft.com/office/2006/metadata/properties" ma:root="true" ma:fieldsID="c4ce115987b29c24d09ad953c69c69e0" ns3:_="" ns4:_="">
     <xsd:import namespace="efd77d9f-a203-4503-ba95-540050b035a6"/>
@@ -2530,7 +2314,24 @@
 </ct:contentTypeSchema>
 </file>
 
+<file path=customXml/item4.xml><?xml version="1.0" encoding="utf-8"?>
+<?mso-contentType ?>
+<FormTemplates xmlns="http://schemas.microsoft.com/sharepoint/v3/contenttype/forms">
+  <Display>DocumentLibraryForm</Display>
+  <Edit>DocumentLibraryForm</Edit>
+  <New>DocumentLibraryForm</New>
+</FormTemplates>
+</file>
+
 <file path=customXml/itemProps1.xml><?xml version="1.0" encoding="utf-8"?>
+<ds:datastoreItem xmlns:ds="http://schemas.openxmlformats.org/officeDocument/2006/customXml" ds:itemID="{93F8278C-FA4B-4C43-AE1B-CE2FFC41AD9E}">
+  <ds:schemaRefs>
+    <ds:schemaRef ds:uri="http://schemas.openxmlformats.org/officeDocument/2006/bibliography"/>
+  </ds:schemaRefs>
+</ds:datastoreItem>
+</file>
+
+<file path=customXml/itemProps2.xml><?xml version="1.0" encoding="utf-8"?>
 <ds:datastoreItem xmlns:ds="http://schemas.openxmlformats.org/officeDocument/2006/customXml" ds:itemID="{D27745EE-825A-465C-B33B-1C31390C01BB}">
   <ds:schemaRefs>
     <ds:schemaRef ds:uri="http://schemas.microsoft.com/office/2006/metadata/properties"/>
@@ -2539,23 +2340,7 @@
 </ds:datastoreItem>
 </file>
 
-<file path=customXml/itemProps2.xml><?xml version="1.0" encoding="utf-8"?>
-<ds:datastoreItem xmlns:ds="http://schemas.openxmlformats.org/officeDocument/2006/customXml" ds:itemID="{93F8278C-FA4B-4C43-AE1B-CE2FFC41AD9E}">
-  <ds:schemaRefs>
-    <ds:schemaRef ds:uri="http://schemas.openxmlformats.org/officeDocument/2006/bibliography"/>
-  </ds:schemaRefs>
-</ds:datastoreItem>
-</file>
-
 <file path=customXml/itemProps3.xml><?xml version="1.0" encoding="utf-8"?>
-<ds:datastoreItem xmlns:ds="http://schemas.openxmlformats.org/officeDocument/2006/customXml" ds:itemID="{07436893-4F22-43E4-A317-0B6AA26334B7}">
-  <ds:schemaRefs>
-    <ds:schemaRef ds:uri="http://schemas.microsoft.com/sharepoint/v3/contenttype/forms"/>
-  </ds:schemaRefs>
-</ds:datastoreItem>
-</file>
-
-<file path=customXml/itemProps4.xml><?xml version="1.0" encoding="utf-8"?>
 <ds:datastoreItem xmlns:ds="http://schemas.openxmlformats.org/officeDocument/2006/customXml" ds:itemID="{0D8BC399-C958-4A26-94A4-507BE4C10EA8}">
   <ds:schemaRefs>
     <ds:schemaRef ds:uri="http://schemas.microsoft.com/office/2006/metadata/contentType"/>
@@ -2572,4 +2357,12 @@
     <ds:schemaRef ds:uri="http://schemas.microsoft.com/internal/obd"/>
   </ds:schemaRefs>
 </ds:datastoreItem>
+</file>
+
+<file path=customXml/itemProps4.xml><?xml version="1.0" encoding="utf-8"?>
+<ds:datastoreItem xmlns:ds="http://schemas.openxmlformats.org/officeDocument/2006/customXml" ds:itemID="{07436893-4F22-43E4-A317-0B6AA26334B7}">
+  <ds:schemaRefs>
+    <ds:schemaRef ds:uri="http://schemas.microsoft.com/sharepoint/v3/contenttype/forms"/>
+  </ds:schemaRefs>
+</ds:datastoreItem>
 </file>
</xml_diff>

<commit_message>
MRD-628 Move DNTR letter content to our codebase
</commit_message>
<xml_diff>
--- a/src/main/resources/DNTR Template.docx
+++ b/src/main/resources/DNTR Template.docx
@@ -137,105 +137,74 @@
         <w:rPr>
           <w:szCs w:val="24"/>
         </w:rPr>
-        <w:t>Mr X</w:t>
+        <w:t>{{</w:t>
+      </w:r>
+      <w:proofErr w:type="spellStart"/>
+      <w:r>
+        <w:rPr>
+          <w:szCs w:val="24"/>
+        </w:rPr>
+        <w:t>letter_address</w:t>
+      </w:r>
+      <w:proofErr w:type="spellEnd"/>
+      <w:r>
+        <w:rPr>
+          <w:szCs w:val="24"/>
+        </w:rPr>
+        <w:t>}}</w:t>
       </w:r>
     </w:p>
     <w:p>
       <w:pPr>
-        <w:rPr>
-          <w:szCs w:val="24"/>
-        </w:rPr>
-      </w:pPr>
-      <w:r>
-        <w:rPr>
-          <w:szCs w:val="24"/>
-        </w:rPr>
-        <w:t>Any Road</w:t>
-      </w:r>
+        <w:spacing w:before="240"/>
+        <w:rPr>
+          <w:szCs w:val="24"/>
+        </w:rPr>
+      </w:pPr>
+      <w:bookmarkStart w:id="1" w:name="bmkFromAddress"/>
+      <w:bookmarkEnd w:id="0"/>
+      <w:bookmarkEnd w:id="1"/>
     </w:p>
     <w:p>
       <w:pPr>
-        <w:rPr>
-          <w:szCs w:val="24"/>
-        </w:rPr>
-      </w:pPr>
-      <w:r>
-        <w:rPr>
-          <w:szCs w:val="24"/>
-        </w:rPr>
-        <w:t>Any Town</w:t>
+        <w:spacing w:before="240"/>
+        <w:rPr>
+          <w:szCs w:val="24"/>
+        </w:rPr>
+      </w:pPr>
+      <w:r>
+        <w:rPr>
+          <w:szCs w:val="24"/>
+        </w:rPr>
+        <w:t>{{</w:t>
+      </w:r>
+      <w:proofErr w:type="spellStart"/>
+      <w:r>
+        <w:rPr>
+          <w:szCs w:val="24"/>
+        </w:rPr>
+        <w:t>letter_date</w:t>
+      </w:r>
+      <w:proofErr w:type="spellEnd"/>
+      <w:r>
+        <w:rPr>
+          <w:szCs w:val="24"/>
+        </w:rPr>
+        <w:t>}}</w:t>
       </w:r>
     </w:p>
     <w:p>
       <w:pPr>
-        <w:rPr>
-          <w:szCs w:val="24"/>
-        </w:rPr>
-      </w:pPr>
-      <w:r>
-        <w:rPr>
-          <w:szCs w:val="24"/>
-        </w:rPr>
-        <w:t>XX1 1XX</w:t>
-      </w:r>
-    </w:p>
-    <w:p>
-      <w:pPr>
         <w:spacing w:before="240"/>
         <w:rPr>
           <w:szCs w:val="24"/>
         </w:rPr>
       </w:pPr>
-      <w:bookmarkStart w:id="1" w:name="bmkFromAddress"/>
-      <w:bookmarkStart w:id="2" w:name="letterdate"/>
-      <w:bookmarkEnd w:id="0"/>
-      <w:bookmarkEnd w:id="1"/>
-      <w:r>
-        <w:rPr>
-          <w:szCs w:val="24"/>
-        </w:rPr>
-        <w:t>05/08/2021</w:t>
-      </w:r>
-      <w:bookmarkEnd w:id="2"/>
-    </w:p>
-    <w:p>
-      <w:pPr>
-        <w:jc w:val="right"/>
-        <w:rPr>
-          <w:szCs w:val="24"/>
-        </w:rPr>
-      </w:pPr>
-      <w:r>
-        <w:rPr>
-          <w:szCs w:val="24"/>
-        </w:rPr>
-        <w:t>File ref: B345678</w:t>
-      </w:r>
-    </w:p>
-    <w:p>
-      <w:pPr>
-        <w:spacing w:before="240"/>
-        <w:rPr>
-          <w:szCs w:val="24"/>
-        </w:rPr>
-      </w:pPr>
-      <w:r>
-        <w:rPr>
-          <w:szCs w:val="24"/>
-        </w:rPr>
-        <w:t xml:space="preserve">Dear </w:t>
-      </w:r>
-      <w:r>
-        <w:rPr>
-          <w:szCs w:val="24"/>
-        </w:rPr>
-        <w:t>X</w:t>
-      </w:r>
-      <w:r>
-        <w:rPr>
-          <w:szCs w:val="24"/>
-        </w:rPr>
-        <w:t>,</w:t>
+      <w:r>
+        <w:rPr>
+          <w:szCs w:val="24"/>
+        </w:rPr>
+        <w:t>{{salutation}}</w:t>
       </w:r>
     </w:p>
     <w:p>
@@ -254,423 +223,162 @@
           <w:color w:val="000000"/>
           <w:szCs w:val="24"/>
         </w:rPr>
-        <w:t>DECISION NOT TO RECALL</w:t>
-      </w:r>
-    </w:p>
-    <w:p>
-      <w:pPr>
-        <w:overflowPunct/>
-        <w:autoSpaceDE/>
-        <w:autoSpaceDN/>
-        <w:adjustRightInd/>
-        <w:spacing w:after="160" w:line="259" w:lineRule="auto"/>
-        <w:textAlignment w:val="auto"/>
-        <w:rPr>
-          <w:rFonts w:eastAsia="Calibri"/>
-          <w:szCs w:val="24"/>
-        </w:rPr>
-      </w:pPr>
-      <w:r>
-        <w:rPr>
-          <w:rFonts w:eastAsia="Calibri"/>
-          <w:szCs w:val="24"/>
-        </w:rPr>
-        <w:t xml:space="preserve">I am writing to you because you have breached your licence conditions in such a way that </w:t>
-      </w:r>
-    </w:p>
-    <w:p>
-      <w:pPr>
-        <w:overflowPunct/>
-        <w:autoSpaceDE/>
-        <w:autoSpaceDN/>
-        <w:adjustRightInd/>
-        <w:spacing w:after="160" w:line="259" w:lineRule="auto"/>
-        <w:textAlignment w:val="auto"/>
-        <w:rPr>
-          <w:rFonts w:eastAsia="Calibri"/>
-          <w:szCs w:val="24"/>
-        </w:rPr>
-      </w:pPr>
-      <w:r>
-        <w:rPr>
-          <w:rFonts w:eastAsia="Calibri"/>
-          <w:szCs w:val="24"/>
-        </w:rPr>
-        <w:t>{{why_considered_recall}}</w:t>
-      </w:r>
-    </w:p>
-    <w:p>
-      <w:pPr>
-        <w:overflowPunct/>
-        <w:autoSpaceDE/>
-        <w:autoSpaceDN/>
-        <w:adjustRightInd/>
-        <w:spacing w:after="120" w:line="259" w:lineRule="auto"/>
-        <w:jc w:val="both"/>
-        <w:textAlignment w:val="auto"/>
-        <w:rPr>
-          <w:rFonts w:eastAsia="Calibri"/>
-          <w:szCs w:val="24"/>
-        </w:rPr>
-      </w:pPr>
-      <w:r>
-        <w:rPr>
-          <w:rFonts w:eastAsia="Calibri"/>
-          <w:szCs w:val="24"/>
-        </w:rPr>
-        <w:t xml:space="preserve">This breach has been discussed with a Probation manager and a decision has been made that you will not be recalled to prison. This letter explains </w:t>
-      </w:r>
-      <w:r>
-        <w:rPr>
-          <w:rFonts w:eastAsia="Calibri"/>
-          <w:szCs w:val="24"/>
-        </w:rPr>
-        <w:t xml:space="preserve">this </w:t>
-      </w:r>
-      <w:r>
-        <w:rPr>
-          <w:rFonts w:eastAsia="Calibri"/>
-          <w:szCs w:val="24"/>
-        </w:rPr>
-        <w:t>decision</w:t>
-      </w:r>
-      <w:r>
-        <w:rPr>
-          <w:rFonts w:eastAsia="Calibri"/>
-          <w:szCs w:val="24"/>
-        </w:rPr>
-        <w:t>.</w:t>
-      </w:r>
-      <w:r>
-        <w:rPr>
-          <w:rFonts w:eastAsia="Calibri"/>
-          <w:szCs w:val="24"/>
-        </w:rPr>
-        <w:t xml:space="preserve">  If you have any questions, please contact me.</w:t>
-      </w:r>
-    </w:p>
-    <w:p>
-      <w:pPr>
-        <w:overflowPunct/>
-        <w:autoSpaceDE/>
-        <w:autoSpaceDN/>
-        <w:adjustRightInd/>
-        <w:spacing w:after="120" w:line="259" w:lineRule="auto"/>
-        <w:jc w:val="both"/>
-        <w:textAlignment w:val="auto"/>
-        <w:rPr>
-          <w:rFonts w:eastAsia="Calibri"/>
-          <w:szCs w:val="24"/>
-        </w:rPr>
-      </w:pPr>
-      <w:r>
-        <w:rPr>
-          <w:rFonts w:eastAsia="Calibri"/>
-          <w:szCs w:val="24"/>
-        </w:rPr>
-        <w:t>{{licence_breach}}</w:t>
-      </w:r>
-    </w:p>
-    <w:p>
-      <w:pPr>
-        <w:overflowPunct/>
-        <w:autoSpaceDE/>
-        <w:autoSpaceDN/>
-        <w:adjustRightInd/>
-        <w:spacing w:after="120" w:line="259" w:lineRule="auto"/>
-        <w:jc w:val="both"/>
-        <w:textAlignment w:val="auto"/>
-        <w:rPr>
-          <w:rFonts w:eastAsia="Calibri"/>
-          <w:szCs w:val="24"/>
-        </w:rPr>
-      </w:pPr>
-      <w:r>
-        <w:rPr>
-          <w:rFonts w:eastAsia="Calibri"/>
-          <w:szCs w:val="24"/>
-        </w:rPr>
-        <w:t>{{no_recall_rationale}}</w:t>
-      </w:r>
-    </w:p>
-    <w:p>
-      <w:pPr>
-        <w:overflowPunct/>
-        <w:autoSpaceDE/>
-        <w:autoSpaceDN/>
-        <w:adjustRightInd/>
-        <w:spacing w:after="120" w:line="259" w:lineRule="auto"/>
-        <w:jc w:val="both"/>
-        <w:textAlignment w:val="auto"/>
-        <w:rPr>
-          <w:rFonts w:eastAsia="Calibri"/>
-          <w:szCs w:val="24"/>
-        </w:rPr>
-      </w:pPr>
-      <w:r>
-        <w:rPr>
-          <w:rFonts w:eastAsia="Calibri"/>
-          <w:szCs w:val="24"/>
-        </w:rPr>
-        <w:t>{{pop_progress_made}}</w:t>
-      </w:r>
-    </w:p>
-    <w:p>
-      <w:pPr>
-        <w:overflowPunct/>
-        <w:autoSpaceDE/>
-        <w:autoSpaceDN/>
-        <w:adjustRightInd/>
-        <w:spacing w:after="120" w:line="259" w:lineRule="auto"/>
-        <w:jc w:val="both"/>
-        <w:textAlignment w:val="auto"/>
-        <w:rPr>
-          <w:rFonts w:eastAsia="Calibri"/>
-          <w:szCs w:val="24"/>
-        </w:rPr>
-      </w:pPr>
-      <w:r>
-        <w:rPr>
-          <w:rFonts w:eastAsia="Calibri"/>
-          <w:szCs w:val="24"/>
-        </w:rPr>
-        <w:t>{{future_expectations}}</w:t>
-      </w:r>
-      <w:r>
-        <w:rPr>
-          <w:rFonts w:eastAsia="Calibri"/>
-          <w:szCs w:val="24"/>
-        </w:rPr>
-        <w:t xml:space="preserve"> </w:t>
-      </w:r>
-    </w:p>
-    <w:p>
-      <w:pPr>
-        <w:overflowPunct/>
-        <w:autoSpaceDE/>
-        <w:autoSpaceDN/>
-        <w:adjustRightInd/>
-        <w:spacing w:after="120" w:line="259" w:lineRule="auto"/>
-        <w:jc w:val="both"/>
-        <w:textAlignment w:val="auto"/>
-        <w:rPr>
-          <w:rFonts w:eastAsia="Calibri"/>
-          <w:szCs w:val="24"/>
-        </w:rPr>
-      </w:pPr>
-      <w:r>
-        <w:rPr>
-          <w:rFonts w:eastAsia="Calibri"/>
-          <w:szCs w:val="24"/>
-        </w:rPr>
-        <w:t xml:space="preserve">I hope our conversation and/or this letter has helped to clarify what is required of you going forward and that we can continue to work together to enable you to successfully complete your licence period. </w:t>
-      </w:r>
-    </w:p>
-    <w:p>
-      <w:pPr>
-        <w:spacing w:after="120" w:line="240" w:lineRule="atLeast"/>
-        <w:jc w:val="both"/>
-        <w:rPr>
-          <w:color w:val="000000"/>
-          <w:szCs w:val="24"/>
-        </w:rPr>
-      </w:pPr>
-      <w:r>
-        <w:rPr>
-          <w:color w:val="000000"/>
-          <w:szCs w:val="24"/>
-        </w:rPr>
-        <w:t xml:space="preserve">Your next appointment is </w:t>
-      </w:r>
-      <w:r>
-        <w:rPr>
-          <w:color w:val="000000"/>
-          <w:szCs w:val="24"/>
-        </w:rPr>
-        <w:t xml:space="preserve">by </w:t>
-      </w:r>
-      <w:r>
-        <w:rPr>
-          <w:color w:val="000000"/>
-          <w:szCs w:val="24"/>
-        </w:rPr>
         <w:t>{{</w:t>
       </w:r>
-      <w:r>
-        <w:rPr>
-          <w:color w:val="000000"/>
-          <w:szCs w:val="24"/>
-        </w:rPr>
-        <w:t>next_appointment_by</w:t>
-      </w:r>
-      <w:r>
-        <w:rPr>
-          <w:color w:val="000000"/>
-          <w:szCs w:val="24"/>
-        </w:rPr>
-        <w:t>}}</w:t>
-      </w:r>
-      <w:r>
-        <w:rPr>
-          <w:color w:val="000000"/>
-          <w:szCs w:val="24"/>
-        </w:rPr>
-        <w:t xml:space="preserve"> </w:t>
-      </w:r>
-      <w:r>
-        <w:rPr>
-          <w:color w:val="000000"/>
-          <w:szCs w:val="24"/>
-        </w:rPr>
-        <w:t>on</w:t>
-      </w:r>
-      <w:r>
-        <w:rPr>
-          <w:color w:val="000000"/>
-          <w:szCs w:val="24"/>
-        </w:rPr>
-        <w:t>:</w:t>
-      </w:r>
-    </w:p>
-    <w:p>
-      <w:pPr>
-        <w:spacing w:after="240" w:line="240" w:lineRule="atLeast"/>
-        <w:jc w:val="center"/>
+      <w:proofErr w:type="spellStart"/>
+      <w:r>
         <w:rPr>
           <w:b/>
           <w:bCs/>
           <w:color w:val="000000"/>
           <w:szCs w:val="24"/>
         </w:rPr>
-      </w:pPr>
+        <w:t>letter_title</w:t>
+      </w:r>
+      <w:proofErr w:type="spellEnd"/>
       <w:r>
         <w:rPr>
           <w:b/>
           <w:bCs/>
+          <w:color w:val="000000"/>
+          <w:szCs w:val="24"/>
+        </w:rPr>
+        <w:t>}}</w:t>
+      </w:r>
+    </w:p>
+    <w:p>
+      <w:pPr>
+        <w:spacing w:after="120"/>
+        <w:jc w:val="both"/>
+        <w:rPr>
+          <w:rFonts w:eastAsia="Calibri"/>
+          <w:szCs w:val="24"/>
+        </w:rPr>
+      </w:pPr>
+      <w:r>
+        <w:rPr>
+          <w:rFonts w:eastAsia="Calibri"/>
           <w:szCs w:val="24"/>
         </w:rPr>
         <w:t>{{</w:t>
       </w:r>
       <w:r>
+        <w:rPr>
+          <w:rFonts w:eastAsia="Calibri"/>
+          <w:szCs w:val="24"/>
+        </w:rPr>
+        <w:t>section</w:t>
+      </w:r>
+      <w:r>
+        <w:rPr>
+          <w:rFonts w:eastAsia="Calibri"/>
+          <w:szCs w:val="24"/>
+        </w:rPr>
+        <w:t>_1}}</w:t>
+      </w:r>
+    </w:p>
+    <w:p>
+      <w:pPr>
+        <w:spacing w:after="120"/>
+        <w:jc w:val="center"/>
         <w:rPr>
           <w:b/>
           <w:bCs/>
           <w:szCs w:val="24"/>
         </w:rPr>
-        <w:t>next_appointment_date</w:t>
-      </w:r>
-      <w:r>
-        <w:rPr>
+      </w:pPr>
+      <w:r>
+        <w:rPr>
+          <w:rFonts w:eastAsia="Calibri"/>
           <w:b/>
           <w:bCs/>
           <w:szCs w:val="24"/>
         </w:rPr>
+        <w:t>{{</w:t>
+      </w:r>
+      <w:r>
+        <w:rPr>
+          <w:rFonts w:eastAsia="Calibri"/>
+          <w:b/>
+          <w:bCs/>
+          <w:szCs w:val="24"/>
+        </w:rPr>
+        <w:t>section</w:t>
+      </w:r>
+      <w:r>
+        <w:rPr>
+          <w:rFonts w:eastAsia="Calibri"/>
+          <w:b/>
+          <w:bCs/>
+          <w:szCs w:val="24"/>
+        </w:rPr>
+        <w:t>_</w:t>
+      </w:r>
+      <w:r>
+        <w:rPr>
+          <w:rFonts w:eastAsia="Calibri"/>
+          <w:b/>
+          <w:bCs/>
+          <w:szCs w:val="24"/>
+        </w:rPr>
+        <w:t>2</w:t>
+      </w:r>
+      <w:r>
+        <w:rPr>
+          <w:rFonts w:eastAsia="Calibri"/>
+          <w:b/>
+          <w:bCs/>
+          <w:szCs w:val="24"/>
+        </w:rPr>
         <w:t>}}</w:t>
       </w:r>
     </w:p>
     <w:p>
       <w:pPr>
-        <w:overflowPunct/>
-        <w:autoSpaceDE/>
-        <w:autoSpaceDN/>
-        <w:adjustRightInd/>
-        <w:spacing w:after="120" w:line="259" w:lineRule="auto"/>
+        <w:spacing w:after="120"/>
         <w:jc w:val="both"/>
-        <w:textAlignment w:val="auto"/>
+        <w:rPr>
+          <w:szCs w:val="24"/>
+        </w:rPr>
+      </w:pPr>
+      <w:r>
         <w:rPr>
           <w:rFonts w:eastAsia="Calibri"/>
           <w:szCs w:val="24"/>
         </w:rPr>
-      </w:pPr>
-      <w:r>
-        <w:rPr>
-          <w:color w:val="000000"/>
-          <w:szCs w:val="24"/>
-        </w:rPr>
-        <w:t xml:space="preserve">You must </w:t>
-      </w:r>
-      <w:r>
-        <w:rPr>
-          <w:color w:val="000000"/>
-          <w:szCs w:val="24"/>
-        </w:rPr>
-        <w:t xml:space="preserve">please </w:t>
-      </w:r>
-      <w:r>
-        <w:rPr>
-          <w:color w:val="000000"/>
-          <w:szCs w:val="24"/>
-        </w:rPr>
-        <w:t>contact me immediately if you are not able to keep this appointment.</w:t>
-      </w:r>
-      <w:r>
-        <w:rPr>
-          <w:color w:val="000000"/>
-          <w:szCs w:val="24"/>
-        </w:rPr>
-        <w:t xml:space="preserve"> </w:t>
+        <w:t>{{</w:t>
       </w:r>
       <w:r>
         <w:rPr>
           <w:rFonts w:eastAsia="Calibri"/>
           <w:szCs w:val="24"/>
         </w:rPr>
-        <w:t>Should you wish to discuss anything before then, please contact me by the telephone number above.</w:t>
+        <w:t>section</w:t>
+      </w:r>
+      <w:r>
+        <w:rPr>
+          <w:rFonts w:eastAsia="Calibri"/>
+          <w:szCs w:val="24"/>
+        </w:rPr>
+        <w:t>_</w:t>
+      </w:r>
+      <w:r>
+        <w:rPr>
+          <w:rFonts w:eastAsia="Calibri"/>
+          <w:szCs w:val="24"/>
+        </w:rPr>
+        <w:t>3</w:t>
+      </w:r>
+      <w:r>
+        <w:rPr>
+          <w:rFonts w:eastAsia="Calibri"/>
+          <w:szCs w:val="24"/>
+        </w:rPr>
+        <w:t>}}</w:t>
       </w:r>
     </w:p>
     <w:p>
       <w:pPr>
-        <w:overflowPunct/>
-        <w:autoSpaceDE/>
-        <w:autoSpaceDN/>
-        <w:adjustRightInd/>
-        <w:spacing w:before="240" w:after="120" w:line="259" w:lineRule="auto"/>
-        <w:jc w:val="both"/>
-        <w:textAlignment w:val="auto"/>
-        <w:rPr>
-          <w:szCs w:val="24"/>
-        </w:rPr>
-      </w:pPr>
-      <w:r>
-        <w:rPr>
-          <w:rFonts w:eastAsia="Calibri"/>
-          <w:szCs w:val="24"/>
-        </w:rPr>
-        <w:t>Yours sincerely,</w:t>
-      </w:r>
-    </w:p>
-    <w:p>
-      <w:pPr>
-        <w:spacing w:after="160"/>
-        <w:jc w:val="both"/>
-        <w:rPr>
-          <w:szCs w:val="24"/>
-        </w:rPr>
-      </w:pPr>
-    </w:p>
-    <w:p>
-      <w:pPr>
-        <w:jc w:val="both"/>
-        <w:rPr>
-          <w:szCs w:val="24"/>
-        </w:rPr>
-      </w:pPr>
-      <w:r>
-        <w:rPr>
-          <w:szCs w:val="24"/>
-        </w:rPr>
-        <w:t>Probation Practitioner</w:t>
-      </w:r>
-      <w:bookmarkStart w:id="3" w:name="currentordermanagertrust"/>
-      <w:r>
-        <w:rPr>
-          <w:szCs w:val="24"/>
-        </w:rPr>
-        <w:t>/Senior Probation Officer/Head of PDU</w:t>
-      </w:r>
-    </w:p>
-    <w:p>
-      <w:pPr>
         <w:spacing w:after="120"/>
         <w:jc w:val="both"/>
         <w:rPr>
@@ -681,9 +389,8 @@
         <w:rPr>
           <w:szCs w:val="24"/>
         </w:rPr>
-        <w:t>Region</w:t>
-      </w:r>
-      <w:bookmarkEnd w:id="3"/>
+        <w:t>{{letter_signed_by_paragraph}}</w:t>
+      </w:r>
     </w:p>
     <w:sectPr>
       <w:headerReference w:type="first" r:id="rId11"/>
@@ -2076,16 +1783,15 @@
 </file>
 
 <file path=customXml/item1.xml><?xml version="1.0" encoding="utf-8"?>
-<b:Sources xmlns:b="http://schemas.openxmlformats.org/officeDocument/2006/bibliography" xmlns="http://schemas.openxmlformats.org/officeDocument/2006/bibliography" SelectedStyle="\APASixthEditionOfficeOnline.xsl" StyleName="APA" Version="6"/>
+<?mso-contentType ?>
+<FormTemplates xmlns="http://schemas.microsoft.com/sharepoint/v3/contenttype/forms">
+  <Display>DocumentLibraryForm</Display>
+  <Edit>DocumentLibraryForm</Edit>
+  <New>DocumentLibraryForm</New>
+</FormTemplates>
 </file>
 
 <file path=customXml/item2.xml><?xml version="1.0" encoding="utf-8"?>
-<p:properties xmlns:p="http://schemas.microsoft.com/office/2006/metadata/properties" xmlns:xsi="http://www.w3.org/2001/XMLSchema-instance" xmlns:pc="http://schemas.microsoft.com/office/infopath/2007/PartnerControls">
-  <documentManagement/>
-</p:properties>
-</file>
-
-<file path=customXml/item3.xml><?xml version="1.0" encoding="utf-8"?>
 <ct:contentTypeSchema xmlns:ct="http://schemas.microsoft.com/office/2006/metadata/contentType" xmlns:ma="http://schemas.microsoft.com/office/2006/metadata/properties/metaAttributes" ct:_="" ma:_="" ma:contentTypeName="Document" ma:contentTypeID="0x0101007DA0AA449C6EAF4088B165894CC104B8" ma:contentTypeVersion="14" ma:contentTypeDescription="Create a new document." ma:contentTypeScope="" ma:versionID="20c2fe9350e5322295affcb2ee44d62f">
   <xsd:schema xmlns:xsd="http://www.w3.org/2001/XMLSchema" xmlns:xs="http://www.w3.org/2001/XMLSchema" xmlns:p="http://schemas.microsoft.com/office/2006/metadata/properties" xmlns:ns3="efd77d9f-a203-4503-ba95-540050b035a6" xmlns:ns4="69714f25-db8c-4a02-badc-64ae01e676f1" targetNamespace="http://schemas.microsoft.com/office/2006/metadata/properties" ma:root="true" ma:fieldsID="c4ce115987b29c24d09ad953c69c69e0" ns3:_="" ns4:_="">
     <xsd:import namespace="efd77d9f-a203-4503-ba95-540050b035a6"/>
@@ -2314,33 +2020,25 @@
 </ct:contentTypeSchema>
 </file>
 
+<file path=customXml/item3.xml><?xml version="1.0" encoding="utf-8"?>
+<p:properties xmlns:p="http://schemas.microsoft.com/office/2006/metadata/properties" xmlns:xsi="http://www.w3.org/2001/XMLSchema-instance" xmlns:pc="http://schemas.microsoft.com/office/infopath/2007/PartnerControls">
+  <documentManagement/>
+</p:properties>
+</file>
+
 <file path=customXml/item4.xml><?xml version="1.0" encoding="utf-8"?>
-<?mso-contentType ?>
-<FormTemplates xmlns="http://schemas.microsoft.com/sharepoint/v3/contenttype/forms">
-  <Display>DocumentLibraryForm</Display>
-  <Edit>DocumentLibraryForm</Edit>
-  <New>DocumentLibraryForm</New>
-</FormTemplates>
+<b:Sources xmlns:b="http://schemas.openxmlformats.org/officeDocument/2006/bibliography" xmlns="http://schemas.openxmlformats.org/officeDocument/2006/bibliography" SelectedStyle="\APASixthEditionOfficeOnline.xsl" StyleName="APA" Version="6"/>
 </file>
 
 <file path=customXml/itemProps1.xml><?xml version="1.0" encoding="utf-8"?>
-<ds:datastoreItem xmlns:ds="http://schemas.openxmlformats.org/officeDocument/2006/customXml" ds:itemID="{93F8278C-FA4B-4C43-AE1B-CE2FFC41AD9E}">
+<ds:datastoreItem xmlns:ds="http://schemas.openxmlformats.org/officeDocument/2006/customXml" ds:itemID="{07436893-4F22-43E4-A317-0B6AA26334B7}">
   <ds:schemaRefs>
-    <ds:schemaRef ds:uri="http://schemas.openxmlformats.org/officeDocument/2006/bibliography"/>
+    <ds:schemaRef ds:uri="http://schemas.microsoft.com/sharepoint/v3/contenttype/forms"/>
   </ds:schemaRefs>
 </ds:datastoreItem>
 </file>
 
 <file path=customXml/itemProps2.xml><?xml version="1.0" encoding="utf-8"?>
-<ds:datastoreItem xmlns:ds="http://schemas.openxmlformats.org/officeDocument/2006/customXml" ds:itemID="{D27745EE-825A-465C-B33B-1C31390C01BB}">
-  <ds:schemaRefs>
-    <ds:schemaRef ds:uri="http://schemas.microsoft.com/office/2006/metadata/properties"/>
-    <ds:schemaRef ds:uri="http://schemas.microsoft.com/office/infopath/2007/PartnerControls"/>
-  </ds:schemaRefs>
-</ds:datastoreItem>
-</file>
-
-<file path=customXml/itemProps3.xml><?xml version="1.0" encoding="utf-8"?>
 <ds:datastoreItem xmlns:ds="http://schemas.openxmlformats.org/officeDocument/2006/customXml" ds:itemID="{0D8BC399-C958-4A26-94A4-507BE4C10EA8}">
   <ds:schemaRefs>
     <ds:schemaRef ds:uri="http://schemas.microsoft.com/office/2006/metadata/contentType"/>
@@ -2359,10 +2057,19 @@
 </ds:datastoreItem>
 </file>
 
+<file path=customXml/itemProps3.xml><?xml version="1.0" encoding="utf-8"?>
+<ds:datastoreItem xmlns:ds="http://schemas.openxmlformats.org/officeDocument/2006/customXml" ds:itemID="{D27745EE-825A-465C-B33B-1C31390C01BB}">
+  <ds:schemaRefs>
+    <ds:schemaRef ds:uri="http://schemas.microsoft.com/office/2006/metadata/properties"/>
+    <ds:schemaRef ds:uri="http://schemas.microsoft.com/office/infopath/2007/PartnerControls"/>
+  </ds:schemaRefs>
+</ds:datastoreItem>
+</file>
+
 <file path=customXml/itemProps4.xml><?xml version="1.0" encoding="utf-8"?>
-<ds:datastoreItem xmlns:ds="http://schemas.openxmlformats.org/officeDocument/2006/customXml" ds:itemID="{07436893-4F22-43E4-A317-0B6AA26334B7}">
+<ds:datastoreItem xmlns:ds="http://schemas.openxmlformats.org/officeDocument/2006/customXml" ds:itemID="{93F8278C-FA4B-4C43-AE1B-CE2FFC41AD9E}">
   <ds:schemaRefs>
-    <ds:schemaRef ds:uri="http://schemas.microsoft.com/sharepoint/v3/contenttype/forms"/>
+    <ds:schemaRef ds:uri="http://schemas.openxmlformats.org/officeDocument/2006/bibliography"/>
   </ds:schemaRefs>
 </ds:datastoreItem>
 </file>
</xml_diff>

<commit_message>
MRD-628 Move DNTR letter content to our codebase (#396)
* MRD-628 Move DNTR letter content to our codebase

* MRD-628 Add pop name to top of letter address block

* MRD-628 force lowercase am/pm
</commit_message>
<xml_diff>
--- a/src/main/resources/DNTR Template.docx
+++ b/src/main/resources/DNTR Template.docx
@@ -137,105 +137,74 @@
         <w:rPr>
           <w:szCs w:val="24"/>
         </w:rPr>
-        <w:t>Mr X</w:t>
+        <w:t>{{</w:t>
+      </w:r>
+      <w:proofErr w:type="spellStart"/>
+      <w:r>
+        <w:rPr>
+          <w:szCs w:val="24"/>
+        </w:rPr>
+        <w:t>letter_address</w:t>
+      </w:r>
+      <w:proofErr w:type="spellEnd"/>
+      <w:r>
+        <w:rPr>
+          <w:szCs w:val="24"/>
+        </w:rPr>
+        <w:t>}}</w:t>
       </w:r>
     </w:p>
     <w:p>
       <w:pPr>
-        <w:rPr>
-          <w:szCs w:val="24"/>
-        </w:rPr>
-      </w:pPr>
-      <w:r>
-        <w:rPr>
-          <w:szCs w:val="24"/>
-        </w:rPr>
-        <w:t>Any Road</w:t>
-      </w:r>
+        <w:spacing w:before="240"/>
+        <w:rPr>
+          <w:szCs w:val="24"/>
+        </w:rPr>
+      </w:pPr>
+      <w:bookmarkStart w:id="1" w:name="bmkFromAddress"/>
+      <w:bookmarkEnd w:id="0"/>
+      <w:bookmarkEnd w:id="1"/>
     </w:p>
     <w:p>
       <w:pPr>
-        <w:rPr>
-          <w:szCs w:val="24"/>
-        </w:rPr>
-      </w:pPr>
-      <w:r>
-        <w:rPr>
-          <w:szCs w:val="24"/>
-        </w:rPr>
-        <w:t>Any Town</w:t>
+        <w:spacing w:before="240"/>
+        <w:rPr>
+          <w:szCs w:val="24"/>
+        </w:rPr>
+      </w:pPr>
+      <w:r>
+        <w:rPr>
+          <w:szCs w:val="24"/>
+        </w:rPr>
+        <w:t>{{</w:t>
+      </w:r>
+      <w:proofErr w:type="spellStart"/>
+      <w:r>
+        <w:rPr>
+          <w:szCs w:val="24"/>
+        </w:rPr>
+        <w:t>letter_date</w:t>
+      </w:r>
+      <w:proofErr w:type="spellEnd"/>
+      <w:r>
+        <w:rPr>
+          <w:szCs w:val="24"/>
+        </w:rPr>
+        <w:t>}}</w:t>
       </w:r>
     </w:p>
     <w:p>
       <w:pPr>
-        <w:rPr>
-          <w:szCs w:val="24"/>
-        </w:rPr>
-      </w:pPr>
-      <w:r>
-        <w:rPr>
-          <w:szCs w:val="24"/>
-        </w:rPr>
-        <w:t>XX1 1XX</w:t>
-      </w:r>
-    </w:p>
-    <w:p>
-      <w:pPr>
         <w:spacing w:before="240"/>
         <w:rPr>
           <w:szCs w:val="24"/>
         </w:rPr>
       </w:pPr>
-      <w:bookmarkStart w:id="1" w:name="bmkFromAddress"/>
-      <w:bookmarkStart w:id="2" w:name="letterdate"/>
-      <w:bookmarkEnd w:id="0"/>
-      <w:bookmarkEnd w:id="1"/>
-      <w:r>
-        <w:rPr>
-          <w:szCs w:val="24"/>
-        </w:rPr>
-        <w:t>05/08/2021</w:t>
-      </w:r>
-      <w:bookmarkEnd w:id="2"/>
-    </w:p>
-    <w:p>
-      <w:pPr>
-        <w:jc w:val="right"/>
-        <w:rPr>
-          <w:szCs w:val="24"/>
-        </w:rPr>
-      </w:pPr>
-      <w:r>
-        <w:rPr>
-          <w:szCs w:val="24"/>
-        </w:rPr>
-        <w:t>File ref: B345678</w:t>
-      </w:r>
-    </w:p>
-    <w:p>
-      <w:pPr>
-        <w:spacing w:before="240"/>
-        <w:rPr>
-          <w:szCs w:val="24"/>
-        </w:rPr>
-      </w:pPr>
-      <w:r>
-        <w:rPr>
-          <w:szCs w:val="24"/>
-        </w:rPr>
-        <w:t xml:space="preserve">Dear </w:t>
-      </w:r>
-      <w:r>
-        <w:rPr>
-          <w:szCs w:val="24"/>
-        </w:rPr>
-        <w:t>X</w:t>
-      </w:r>
-      <w:r>
-        <w:rPr>
-          <w:szCs w:val="24"/>
-        </w:rPr>
-        <w:t>,</w:t>
+      <w:r>
+        <w:rPr>
+          <w:szCs w:val="24"/>
+        </w:rPr>
+        <w:t>{{salutation}}</w:t>
       </w:r>
     </w:p>
     <w:p>
@@ -254,423 +223,162 @@
           <w:color w:val="000000"/>
           <w:szCs w:val="24"/>
         </w:rPr>
-        <w:t>DECISION NOT TO RECALL</w:t>
-      </w:r>
-    </w:p>
-    <w:p>
-      <w:pPr>
-        <w:overflowPunct/>
-        <w:autoSpaceDE/>
-        <w:autoSpaceDN/>
-        <w:adjustRightInd/>
-        <w:spacing w:after="160" w:line="259" w:lineRule="auto"/>
-        <w:textAlignment w:val="auto"/>
-        <w:rPr>
-          <w:rFonts w:eastAsia="Calibri"/>
-          <w:szCs w:val="24"/>
-        </w:rPr>
-      </w:pPr>
-      <w:r>
-        <w:rPr>
-          <w:rFonts w:eastAsia="Calibri"/>
-          <w:szCs w:val="24"/>
-        </w:rPr>
-        <w:t xml:space="preserve">I am writing to you because you have breached your licence conditions in such a way that </w:t>
-      </w:r>
-    </w:p>
-    <w:p>
-      <w:pPr>
-        <w:overflowPunct/>
-        <w:autoSpaceDE/>
-        <w:autoSpaceDN/>
-        <w:adjustRightInd/>
-        <w:spacing w:after="160" w:line="259" w:lineRule="auto"/>
-        <w:textAlignment w:val="auto"/>
-        <w:rPr>
-          <w:rFonts w:eastAsia="Calibri"/>
-          <w:szCs w:val="24"/>
-        </w:rPr>
-      </w:pPr>
-      <w:r>
-        <w:rPr>
-          <w:rFonts w:eastAsia="Calibri"/>
-          <w:szCs w:val="24"/>
-        </w:rPr>
-        <w:t>{{why_considered_recall}}</w:t>
-      </w:r>
-    </w:p>
-    <w:p>
-      <w:pPr>
-        <w:overflowPunct/>
-        <w:autoSpaceDE/>
-        <w:autoSpaceDN/>
-        <w:adjustRightInd/>
-        <w:spacing w:after="120" w:line="259" w:lineRule="auto"/>
-        <w:jc w:val="both"/>
-        <w:textAlignment w:val="auto"/>
-        <w:rPr>
-          <w:rFonts w:eastAsia="Calibri"/>
-          <w:szCs w:val="24"/>
-        </w:rPr>
-      </w:pPr>
-      <w:r>
-        <w:rPr>
-          <w:rFonts w:eastAsia="Calibri"/>
-          <w:szCs w:val="24"/>
-        </w:rPr>
-        <w:t xml:space="preserve">This breach has been discussed with a Probation manager and a decision has been made that you will not be recalled to prison. This letter explains </w:t>
-      </w:r>
-      <w:r>
-        <w:rPr>
-          <w:rFonts w:eastAsia="Calibri"/>
-          <w:szCs w:val="24"/>
-        </w:rPr>
-        <w:t xml:space="preserve">this </w:t>
-      </w:r>
-      <w:r>
-        <w:rPr>
-          <w:rFonts w:eastAsia="Calibri"/>
-          <w:szCs w:val="24"/>
-        </w:rPr>
-        <w:t>decision</w:t>
-      </w:r>
-      <w:r>
-        <w:rPr>
-          <w:rFonts w:eastAsia="Calibri"/>
-          <w:szCs w:val="24"/>
-        </w:rPr>
-        <w:t>.</w:t>
-      </w:r>
-      <w:r>
-        <w:rPr>
-          <w:rFonts w:eastAsia="Calibri"/>
-          <w:szCs w:val="24"/>
-        </w:rPr>
-        <w:t xml:space="preserve">  If you have any questions, please contact me.</w:t>
-      </w:r>
-    </w:p>
-    <w:p>
-      <w:pPr>
-        <w:overflowPunct/>
-        <w:autoSpaceDE/>
-        <w:autoSpaceDN/>
-        <w:adjustRightInd/>
-        <w:spacing w:after="120" w:line="259" w:lineRule="auto"/>
-        <w:jc w:val="both"/>
-        <w:textAlignment w:val="auto"/>
-        <w:rPr>
-          <w:rFonts w:eastAsia="Calibri"/>
-          <w:szCs w:val="24"/>
-        </w:rPr>
-      </w:pPr>
-      <w:r>
-        <w:rPr>
-          <w:rFonts w:eastAsia="Calibri"/>
-          <w:szCs w:val="24"/>
-        </w:rPr>
-        <w:t>{{licence_breach}}</w:t>
-      </w:r>
-    </w:p>
-    <w:p>
-      <w:pPr>
-        <w:overflowPunct/>
-        <w:autoSpaceDE/>
-        <w:autoSpaceDN/>
-        <w:adjustRightInd/>
-        <w:spacing w:after="120" w:line="259" w:lineRule="auto"/>
-        <w:jc w:val="both"/>
-        <w:textAlignment w:val="auto"/>
-        <w:rPr>
-          <w:rFonts w:eastAsia="Calibri"/>
-          <w:szCs w:val="24"/>
-        </w:rPr>
-      </w:pPr>
-      <w:r>
-        <w:rPr>
-          <w:rFonts w:eastAsia="Calibri"/>
-          <w:szCs w:val="24"/>
-        </w:rPr>
-        <w:t>{{no_recall_rationale}}</w:t>
-      </w:r>
-    </w:p>
-    <w:p>
-      <w:pPr>
-        <w:overflowPunct/>
-        <w:autoSpaceDE/>
-        <w:autoSpaceDN/>
-        <w:adjustRightInd/>
-        <w:spacing w:after="120" w:line="259" w:lineRule="auto"/>
-        <w:jc w:val="both"/>
-        <w:textAlignment w:val="auto"/>
-        <w:rPr>
-          <w:rFonts w:eastAsia="Calibri"/>
-          <w:szCs w:val="24"/>
-        </w:rPr>
-      </w:pPr>
-      <w:r>
-        <w:rPr>
-          <w:rFonts w:eastAsia="Calibri"/>
-          <w:szCs w:val="24"/>
-        </w:rPr>
-        <w:t>{{pop_progress_made}}</w:t>
-      </w:r>
-    </w:p>
-    <w:p>
-      <w:pPr>
-        <w:overflowPunct/>
-        <w:autoSpaceDE/>
-        <w:autoSpaceDN/>
-        <w:adjustRightInd/>
-        <w:spacing w:after="120" w:line="259" w:lineRule="auto"/>
-        <w:jc w:val="both"/>
-        <w:textAlignment w:val="auto"/>
-        <w:rPr>
-          <w:rFonts w:eastAsia="Calibri"/>
-          <w:szCs w:val="24"/>
-        </w:rPr>
-      </w:pPr>
-      <w:r>
-        <w:rPr>
-          <w:rFonts w:eastAsia="Calibri"/>
-          <w:szCs w:val="24"/>
-        </w:rPr>
-        <w:t>{{future_expectations}}</w:t>
-      </w:r>
-      <w:r>
-        <w:rPr>
-          <w:rFonts w:eastAsia="Calibri"/>
-          <w:szCs w:val="24"/>
-        </w:rPr>
-        <w:t xml:space="preserve"> </w:t>
-      </w:r>
-    </w:p>
-    <w:p>
-      <w:pPr>
-        <w:overflowPunct/>
-        <w:autoSpaceDE/>
-        <w:autoSpaceDN/>
-        <w:adjustRightInd/>
-        <w:spacing w:after="120" w:line="259" w:lineRule="auto"/>
-        <w:jc w:val="both"/>
-        <w:textAlignment w:val="auto"/>
-        <w:rPr>
-          <w:rFonts w:eastAsia="Calibri"/>
-          <w:szCs w:val="24"/>
-        </w:rPr>
-      </w:pPr>
-      <w:r>
-        <w:rPr>
-          <w:rFonts w:eastAsia="Calibri"/>
-          <w:szCs w:val="24"/>
-        </w:rPr>
-        <w:t xml:space="preserve">I hope our conversation and/or this letter has helped to clarify what is required of you going forward and that we can continue to work together to enable you to successfully complete your licence period. </w:t>
-      </w:r>
-    </w:p>
-    <w:p>
-      <w:pPr>
-        <w:spacing w:after="120" w:line="240" w:lineRule="atLeast"/>
-        <w:jc w:val="both"/>
-        <w:rPr>
-          <w:color w:val="000000"/>
-          <w:szCs w:val="24"/>
-        </w:rPr>
-      </w:pPr>
-      <w:r>
-        <w:rPr>
-          <w:color w:val="000000"/>
-          <w:szCs w:val="24"/>
-        </w:rPr>
-        <w:t xml:space="preserve">Your next appointment is </w:t>
-      </w:r>
-      <w:r>
-        <w:rPr>
-          <w:color w:val="000000"/>
-          <w:szCs w:val="24"/>
-        </w:rPr>
-        <w:t xml:space="preserve">by </w:t>
-      </w:r>
-      <w:r>
-        <w:rPr>
-          <w:color w:val="000000"/>
-          <w:szCs w:val="24"/>
-        </w:rPr>
         <w:t>{{</w:t>
       </w:r>
-      <w:r>
-        <w:rPr>
-          <w:color w:val="000000"/>
-          <w:szCs w:val="24"/>
-        </w:rPr>
-        <w:t>next_appointment_by</w:t>
-      </w:r>
-      <w:r>
-        <w:rPr>
-          <w:color w:val="000000"/>
-          <w:szCs w:val="24"/>
-        </w:rPr>
-        <w:t>}}</w:t>
-      </w:r>
-      <w:r>
-        <w:rPr>
-          <w:color w:val="000000"/>
-          <w:szCs w:val="24"/>
-        </w:rPr>
-        <w:t xml:space="preserve"> </w:t>
-      </w:r>
-      <w:r>
-        <w:rPr>
-          <w:color w:val="000000"/>
-          <w:szCs w:val="24"/>
-        </w:rPr>
-        <w:t>on</w:t>
-      </w:r>
-      <w:r>
-        <w:rPr>
-          <w:color w:val="000000"/>
-          <w:szCs w:val="24"/>
-        </w:rPr>
-        <w:t>:</w:t>
-      </w:r>
-    </w:p>
-    <w:p>
-      <w:pPr>
-        <w:spacing w:after="240" w:line="240" w:lineRule="atLeast"/>
-        <w:jc w:val="center"/>
+      <w:proofErr w:type="spellStart"/>
+      <w:r>
         <w:rPr>
           <w:b/>
           <w:bCs/>
           <w:color w:val="000000"/>
           <w:szCs w:val="24"/>
         </w:rPr>
-      </w:pPr>
+        <w:t>letter_title</w:t>
+      </w:r>
+      <w:proofErr w:type="spellEnd"/>
       <w:r>
         <w:rPr>
           <w:b/>
           <w:bCs/>
+          <w:color w:val="000000"/>
+          <w:szCs w:val="24"/>
+        </w:rPr>
+        <w:t>}}</w:t>
+      </w:r>
+    </w:p>
+    <w:p>
+      <w:pPr>
+        <w:spacing w:after="120"/>
+        <w:jc w:val="both"/>
+        <w:rPr>
+          <w:rFonts w:eastAsia="Calibri"/>
+          <w:szCs w:val="24"/>
+        </w:rPr>
+      </w:pPr>
+      <w:r>
+        <w:rPr>
+          <w:rFonts w:eastAsia="Calibri"/>
           <w:szCs w:val="24"/>
         </w:rPr>
         <w:t>{{</w:t>
       </w:r>
       <w:r>
+        <w:rPr>
+          <w:rFonts w:eastAsia="Calibri"/>
+          <w:szCs w:val="24"/>
+        </w:rPr>
+        <w:t>section</w:t>
+      </w:r>
+      <w:r>
+        <w:rPr>
+          <w:rFonts w:eastAsia="Calibri"/>
+          <w:szCs w:val="24"/>
+        </w:rPr>
+        <w:t>_1}}</w:t>
+      </w:r>
+    </w:p>
+    <w:p>
+      <w:pPr>
+        <w:spacing w:after="120"/>
+        <w:jc w:val="center"/>
         <w:rPr>
           <w:b/>
           <w:bCs/>
           <w:szCs w:val="24"/>
         </w:rPr>
-        <w:t>next_appointment_date</w:t>
-      </w:r>
-      <w:r>
-        <w:rPr>
+      </w:pPr>
+      <w:r>
+        <w:rPr>
+          <w:rFonts w:eastAsia="Calibri"/>
           <w:b/>
           <w:bCs/>
           <w:szCs w:val="24"/>
         </w:rPr>
+        <w:t>{{</w:t>
+      </w:r>
+      <w:r>
+        <w:rPr>
+          <w:rFonts w:eastAsia="Calibri"/>
+          <w:b/>
+          <w:bCs/>
+          <w:szCs w:val="24"/>
+        </w:rPr>
+        <w:t>section</w:t>
+      </w:r>
+      <w:r>
+        <w:rPr>
+          <w:rFonts w:eastAsia="Calibri"/>
+          <w:b/>
+          <w:bCs/>
+          <w:szCs w:val="24"/>
+        </w:rPr>
+        <w:t>_</w:t>
+      </w:r>
+      <w:r>
+        <w:rPr>
+          <w:rFonts w:eastAsia="Calibri"/>
+          <w:b/>
+          <w:bCs/>
+          <w:szCs w:val="24"/>
+        </w:rPr>
+        <w:t>2</w:t>
+      </w:r>
+      <w:r>
+        <w:rPr>
+          <w:rFonts w:eastAsia="Calibri"/>
+          <w:b/>
+          <w:bCs/>
+          <w:szCs w:val="24"/>
+        </w:rPr>
         <w:t>}}</w:t>
       </w:r>
     </w:p>
     <w:p>
       <w:pPr>
-        <w:overflowPunct/>
-        <w:autoSpaceDE/>
-        <w:autoSpaceDN/>
-        <w:adjustRightInd/>
-        <w:spacing w:after="120" w:line="259" w:lineRule="auto"/>
+        <w:spacing w:after="120"/>
         <w:jc w:val="both"/>
-        <w:textAlignment w:val="auto"/>
+        <w:rPr>
+          <w:szCs w:val="24"/>
+        </w:rPr>
+      </w:pPr>
+      <w:r>
         <w:rPr>
           <w:rFonts w:eastAsia="Calibri"/>
           <w:szCs w:val="24"/>
         </w:rPr>
-      </w:pPr>
-      <w:r>
-        <w:rPr>
-          <w:color w:val="000000"/>
-          <w:szCs w:val="24"/>
-        </w:rPr>
-        <w:t xml:space="preserve">You must </w:t>
-      </w:r>
-      <w:r>
-        <w:rPr>
-          <w:color w:val="000000"/>
-          <w:szCs w:val="24"/>
-        </w:rPr>
-        <w:t xml:space="preserve">please </w:t>
-      </w:r>
-      <w:r>
-        <w:rPr>
-          <w:color w:val="000000"/>
-          <w:szCs w:val="24"/>
-        </w:rPr>
-        <w:t>contact me immediately if you are not able to keep this appointment.</w:t>
-      </w:r>
-      <w:r>
-        <w:rPr>
-          <w:color w:val="000000"/>
-          <w:szCs w:val="24"/>
-        </w:rPr>
-        <w:t xml:space="preserve"> </w:t>
+        <w:t>{{</w:t>
       </w:r>
       <w:r>
         <w:rPr>
           <w:rFonts w:eastAsia="Calibri"/>
           <w:szCs w:val="24"/>
         </w:rPr>
-        <w:t>Should you wish to discuss anything before then, please contact me by the telephone number above.</w:t>
+        <w:t>section</w:t>
+      </w:r>
+      <w:r>
+        <w:rPr>
+          <w:rFonts w:eastAsia="Calibri"/>
+          <w:szCs w:val="24"/>
+        </w:rPr>
+        <w:t>_</w:t>
+      </w:r>
+      <w:r>
+        <w:rPr>
+          <w:rFonts w:eastAsia="Calibri"/>
+          <w:szCs w:val="24"/>
+        </w:rPr>
+        <w:t>3</w:t>
+      </w:r>
+      <w:r>
+        <w:rPr>
+          <w:rFonts w:eastAsia="Calibri"/>
+          <w:szCs w:val="24"/>
+        </w:rPr>
+        <w:t>}}</w:t>
       </w:r>
     </w:p>
     <w:p>
       <w:pPr>
-        <w:overflowPunct/>
-        <w:autoSpaceDE/>
-        <w:autoSpaceDN/>
-        <w:adjustRightInd/>
-        <w:spacing w:before="240" w:after="120" w:line="259" w:lineRule="auto"/>
-        <w:jc w:val="both"/>
-        <w:textAlignment w:val="auto"/>
-        <w:rPr>
-          <w:szCs w:val="24"/>
-        </w:rPr>
-      </w:pPr>
-      <w:r>
-        <w:rPr>
-          <w:rFonts w:eastAsia="Calibri"/>
-          <w:szCs w:val="24"/>
-        </w:rPr>
-        <w:t>Yours sincerely,</w:t>
-      </w:r>
-    </w:p>
-    <w:p>
-      <w:pPr>
-        <w:spacing w:after="160"/>
-        <w:jc w:val="both"/>
-        <w:rPr>
-          <w:szCs w:val="24"/>
-        </w:rPr>
-      </w:pPr>
-    </w:p>
-    <w:p>
-      <w:pPr>
-        <w:jc w:val="both"/>
-        <w:rPr>
-          <w:szCs w:val="24"/>
-        </w:rPr>
-      </w:pPr>
-      <w:r>
-        <w:rPr>
-          <w:szCs w:val="24"/>
-        </w:rPr>
-        <w:t>Probation Practitioner</w:t>
-      </w:r>
-      <w:bookmarkStart w:id="3" w:name="currentordermanagertrust"/>
-      <w:r>
-        <w:rPr>
-          <w:szCs w:val="24"/>
-        </w:rPr>
-        <w:t>/Senior Probation Officer/Head of PDU</w:t>
-      </w:r>
-    </w:p>
-    <w:p>
-      <w:pPr>
         <w:spacing w:after="120"/>
         <w:jc w:val="both"/>
         <w:rPr>
@@ -681,9 +389,8 @@
         <w:rPr>
           <w:szCs w:val="24"/>
         </w:rPr>
-        <w:t>Region</w:t>
-      </w:r>
-      <w:bookmarkEnd w:id="3"/>
+        <w:t>{{letter_signed_by_paragraph}}</w:t>
+      </w:r>
     </w:p>
     <w:sectPr>
       <w:headerReference w:type="first" r:id="rId11"/>
@@ -2076,16 +1783,15 @@
 </file>
 
 <file path=customXml/item1.xml><?xml version="1.0" encoding="utf-8"?>
-<b:Sources xmlns:b="http://schemas.openxmlformats.org/officeDocument/2006/bibliography" xmlns="http://schemas.openxmlformats.org/officeDocument/2006/bibliography" SelectedStyle="\APASixthEditionOfficeOnline.xsl" StyleName="APA" Version="6"/>
+<?mso-contentType ?>
+<FormTemplates xmlns="http://schemas.microsoft.com/sharepoint/v3/contenttype/forms">
+  <Display>DocumentLibraryForm</Display>
+  <Edit>DocumentLibraryForm</Edit>
+  <New>DocumentLibraryForm</New>
+</FormTemplates>
 </file>
 
 <file path=customXml/item2.xml><?xml version="1.0" encoding="utf-8"?>
-<p:properties xmlns:p="http://schemas.microsoft.com/office/2006/metadata/properties" xmlns:xsi="http://www.w3.org/2001/XMLSchema-instance" xmlns:pc="http://schemas.microsoft.com/office/infopath/2007/PartnerControls">
-  <documentManagement/>
-</p:properties>
-</file>
-
-<file path=customXml/item3.xml><?xml version="1.0" encoding="utf-8"?>
 <ct:contentTypeSchema xmlns:ct="http://schemas.microsoft.com/office/2006/metadata/contentType" xmlns:ma="http://schemas.microsoft.com/office/2006/metadata/properties/metaAttributes" ct:_="" ma:_="" ma:contentTypeName="Document" ma:contentTypeID="0x0101007DA0AA449C6EAF4088B165894CC104B8" ma:contentTypeVersion="14" ma:contentTypeDescription="Create a new document." ma:contentTypeScope="" ma:versionID="20c2fe9350e5322295affcb2ee44d62f">
   <xsd:schema xmlns:xsd="http://www.w3.org/2001/XMLSchema" xmlns:xs="http://www.w3.org/2001/XMLSchema" xmlns:p="http://schemas.microsoft.com/office/2006/metadata/properties" xmlns:ns3="efd77d9f-a203-4503-ba95-540050b035a6" xmlns:ns4="69714f25-db8c-4a02-badc-64ae01e676f1" targetNamespace="http://schemas.microsoft.com/office/2006/metadata/properties" ma:root="true" ma:fieldsID="c4ce115987b29c24d09ad953c69c69e0" ns3:_="" ns4:_="">
     <xsd:import namespace="efd77d9f-a203-4503-ba95-540050b035a6"/>
@@ -2314,33 +2020,25 @@
 </ct:contentTypeSchema>
 </file>
 
+<file path=customXml/item3.xml><?xml version="1.0" encoding="utf-8"?>
+<p:properties xmlns:p="http://schemas.microsoft.com/office/2006/metadata/properties" xmlns:xsi="http://www.w3.org/2001/XMLSchema-instance" xmlns:pc="http://schemas.microsoft.com/office/infopath/2007/PartnerControls">
+  <documentManagement/>
+</p:properties>
+</file>
+
 <file path=customXml/item4.xml><?xml version="1.0" encoding="utf-8"?>
-<?mso-contentType ?>
-<FormTemplates xmlns="http://schemas.microsoft.com/sharepoint/v3/contenttype/forms">
-  <Display>DocumentLibraryForm</Display>
-  <Edit>DocumentLibraryForm</Edit>
-  <New>DocumentLibraryForm</New>
-</FormTemplates>
+<b:Sources xmlns:b="http://schemas.openxmlformats.org/officeDocument/2006/bibliography" xmlns="http://schemas.openxmlformats.org/officeDocument/2006/bibliography" SelectedStyle="\APASixthEditionOfficeOnline.xsl" StyleName="APA" Version="6"/>
 </file>
 
 <file path=customXml/itemProps1.xml><?xml version="1.0" encoding="utf-8"?>
-<ds:datastoreItem xmlns:ds="http://schemas.openxmlformats.org/officeDocument/2006/customXml" ds:itemID="{93F8278C-FA4B-4C43-AE1B-CE2FFC41AD9E}">
+<ds:datastoreItem xmlns:ds="http://schemas.openxmlformats.org/officeDocument/2006/customXml" ds:itemID="{07436893-4F22-43E4-A317-0B6AA26334B7}">
   <ds:schemaRefs>
-    <ds:schemaRef ds:uri="http://schemas.openxmlformats.org/officeDocument/2006/bibliography"/>
+    <ds:schemaRef ds:uri="http://schemas.microsoft.com/sharepoint/v3/contenttype/forms"/>
   </ds:schemaRefs>
 </ds:datastoreItem>
 </file>
 
 <file path=customXml/itemProps2.xml><?xml version="1.0" encoding="utf-8"?>
-<ds:datastoreItem xmlns:ds="http://schemas.openxmlformats.org/officeDocument/2006/customXml" ds:itemID="{D27745EE-825A-465C-B33B-1C31390C01BB}">
-  <ds:schemaRefs>
-    <ds:schemaRef ds:uri="http://schemas.microsoft.com/office/2006/metadata/properties"/>
-    <ds:schemaRef ds:uri="http://schemas.microsoft.com/office/infopath/2007/PartnerControls"/>
-  </ds:schemaRefs>
-</ds:datastoreItem>
-</file>
-
-<file path=customXml/itemProps3.xml><?xml version="1.0" encoding="utf-8"?>
 <ds:datastoreItem xmlns:ds="http://schemas.openxmlformats.org/officeDocument/2006/customXml" ds:itemID="{0D8BC399-C958-4A26-94A4-507BE4C10EA8}">
   <ds:schemaRefs>
     <ds:schemaRef ds:uri="http://schemas.microsoft.com/office/2006/metadata/contentType"/>
@@ -2359,10 +2057,19 @@
 </ds:datastoreItem>
 </file>
 
+<file path=customXml/itemProps3.xml><?xml version="1.0" encoding="utf-8"?>
+<ds:datastoreItem xmlns:ds="http://schemas.openxmlformats.org/officeDocument/2006/customXml" ds:itemID="{D27745EE-825A-465C-B33B-1C31390C01BB}">
+  <ds:schemaRefs>
+    <ds:schemaRef ds:uri="http://schemas.microsoft.com/office/2006/metadata/properties"/>
+    <ds:schemaRef ds:uri="http://schemas.microsoft.com/office/infopath/2007/PartnerControls"/>
+  </ds:schemaRefs>
+</ds:datastoreItem>
+</file>
+
 <file path=customXml/itemProps4.xml><?xml version="1.0" encoding="utf-8"?>
-<ds:datastoreItem xmlns:ds="http://schemas.openxmlformats.org/officeDocument/2006/customXml" ds:itemID="{07436893-4F22-43E4-A317-0B6AA26334B7}">
+<ds:datastoreItem xmlns:ds="http://schemas.openxmlformats.org/officeDocument/2006/customXml" ds:itemID="{93F8278C-FA4B-4C43-AE1B-CE2FFC41AD9E}">
   <ds:schemaRefs>
-    <ds:schemaRef ds:uri="http://schemas.microsoft.com/sharepoint/v3/contenttype/forms"/>
+    <ds:schemaRef ds:uri="http://schemas.openxmlformats.org/officeDocument/2006/bibliography"/>
   </ds:schemaRefs>
 </ds:datastoreItem>
 </file>
</xml_diff>

<commit_message>
Set heading 1 in DNTR letter
</commit_message>
<xml_diff>
--- a/src/main/resources/DNTR Template.docx
+++ b/src/main/resources/DNTR Template.docx
@@ -211,6 +211,7 @@
       <w:pPr>
         <w:spacing w:before="240" w:after="120" w:line="240" w:lineRule="atLeast"/>
         <w:jc w:val="center"/>
+        <w:outlineLvl w:val="0"/>
         <w:rPr>
           <w:color w:val="000000"/>
           <w:szCs w:val="24"/>
@@ -312,25 +313,7 @@
           <w:bCs/>
           <w:szCs w:val="24"/>
         </w:rPr>
-        <w:t>_</w:t>
-      </w:r>
-      <w:r>
-        <w:rPr>
-          <w:rFonts w:eastAsia="Calibri"/>
-          <w:b/>
-          <w:bCs/>
-          <w:szCs w:val="24"/>
-        </w:rPr>
-        <w:t>2</w:t>
-      </w:r>
-      <w:r>
-        <w:rPr>
-          <w:rFonts w:eastAsia="Calibri"/>
-          <w:b/>
-          <w:bCs/>
-          <w:szCs w:val="24"/>
-        </w:rPr>
-        <w:t>}}</w:t>
+        <w:t>_2}}</w:t>
       </w:r>
     </w:p>
     <w:p>
@@ -360,21 +343,7 @@
           <w:rFonts w:eastAsia="Calibri"/>
           <w:szCs w:val="24"/>
         </w:rPr>
-        <w:t>_</w:t>
-      </w:r>
-      <w:r>
-        <w:rPr>
-          <w:rFonts w:eastAsia="Calibri"/>
-          <w:szCs w:val="24"/>
-        </w:rPr>
-        <w:t>3</w:t>
-      </w:r>
-      <w:r>
-        <w:rPr>
-          <w:rFonts w:eastAsia="Calibri"/>
-          <w:szCs w:val="24"/>
-        </w:rPr>
-        <w:t>}}</w:t>
+        <w:t>_3}}</w:t>
       </w:r>
     </w:p>
     <w:p>
@@ -1783,15 +1752,16 @@
 </file>
 
 <file path=customXml/item1.xml><?xml version="1.0" encoding="utf-8"?>
-<?mso-contentType ?>
-<FormTemplates xmlns="http://schemas.microsoft.com/sharepoint/v3/contenttype/forms">
-  <Display>DocumentLibraryForm</Display>
-  <Edit>DocumentLibraryForm</Edit>
-  <New>DocumentLibraryForm</New>
-</FormTemplates>
+<b:Sources xmlns:b="http://schemas.openxmlformats.org/officeDocument/2006/bibliography" xmlns="http://schemas.openxmlformats.org/officeDocument/2006/bibliography" SelectedStyle="\APASixthEditionOfficeOnline.xsl" StyleName="APA" Version="6"/>
 </file>
 
 <file path=customXml/item2.xml><?xml version="1.0" encoding="utf-8"?>
+<p:properties xmlns:p="http://schemas.microsoft.com/office/2006/metadata/properties" xmlns:xsi="http://www.w3.org/2001/XMLSchema-instance" xmlns:pc="http://schemas.microsoft.com/office/infopath/2007/PartnerControls">
+  <documentManagement/>
+</p:properties>
+</file>
+
+<file path=customXml/item3.xml><?xml version="1.0" encoding="utf-8"?>
 <ct:contentTypeSchema xmlns:ct="http://schemas.microsoft.com/office/2006/metadata/contentType" xmlns:ma="http://schemas.microsoft.com/office/2006/metadata/properties/metaAttributes" ct:_="" ma:_="" ma:contentTypeName="Document" ma:contentTypeID="0x0101007DA0AA449C6EAF4088B165894CC104B8" ma:contentTypeVersion="14" ma:contentTypeDescription="Create a new document." ma:contentTypeScope="" ma:versionID="20c2fe9350e5322295affcb2ee44d62f">
   <xsd:schema xmlns:xsd="http://www.w3.org/2001/XMLSchema" xmlns:xs="http://www.w3.org/2001/XMLSchema" xmlns:p="http://schemas.microsoft.com/office/2006/metadata/properties" xmlns:ns3="efd77d9f-a203-4503-ba95-540050b035a6" xmlns:ns4="69714f25-db8c-4a02-badc-64ae01e676f1" targetNamespace="http://schemas.microsoft.com/office/2006/metadata/properties" ma:root="true" ma:fieldsID="c4ce115987b29c24d09ad953c69c69e0" ns3:_="" ns4:_="">
     <xsd:import namespace="efd77d9f-a203-4503-ba95-540050b035a6"/>
@@ -2020,25 +1990,33 @@
 </ct:contentTypeSchema>
 </file>
 
-<file path=customXml/item3.xml><?xml version="1.0" encoding="utf-8"?>
-<p:properties xmlns:p="http://schemas.microsoft.com/office/2006/metadata/properties" xmlns:xsi="http://www.w3.org/2001/XMLSchema-instance" xmlns:pc="http://schemas.microsoft.com/office/infopath/2007/PartnerControls">
-  <documentManagement/>
-</p:properties>
-</file>
-
 <file path=customXml/item4.xml><?xml version="1.0" encoding="utf-8"?>
-<b:Sources xmlns:b="http://schemas.openxmlformats.org/officeDocument/2006/bibliography" xmlns="http://schemas.openxmlformats.org/officeDocument/2006/bibliography" SelectedStyle="\APASixthEditionOfficeOnline.xsl" StyleName="APA" Version="6"/>
+<?mso-contentType ?>
+<FormTemplates xmlns="http://schemas.microsoft.com/sharepoint/v3/contenttype/forms">
+  <Display>DocumentLibraryForm</Display>
+  <Edit>DocumentLibraryForm</Edit>
+  <New>DocumentLibraryForm</New>
+</FormTemplates>
 </file>
 
 <file path=customXml/itemProps1.xml><?xml version="1.0" encoding="utf-8"?>
-<ds:datastoreItem xmlns:ds="http://schemas.openxmlformats.org/officeDocument/2006/customXml" ds:itemID="{07436893-4F22-43E4-A317-0B6AA26334B7}">
+<ds:datastoreItem xmlns:ds="http://schemas.openxmlformats.org/officeDocument/2006/customXml" ds:itemID="{93F8278C-FA4B-4C43-AE1B-CE2FFC41AD9E}">
   <ds:schemaRefs>
-    <ds:schemaRef ds:uri="http://schemas.microsoft.com/sharepoint/v3/contenttype/forms"/>
+    <ds:schemaRef ds:uri="http://schemas.openxmlformats.org/officeDocument/2006/bibliography"/>
   </ds:schemaRefs>
 </ds:datastoreItem>
 </file>
 
 <file path=customXml/itemProps2.xml><?xml version="1.0" encoding="utf-8"?>
+<ds:datastoreItem xmlns:ds="http://schemas.openxmlformats.org/officeDocument/2006/customXml" ds:itemID="{D27745EE-825A-465C-B33B-1C31390C01BB}">
+  <ds:schemaRefs>
+    <ds:schemaRef ds:uri="http://schemas.microsoft.com/office/2006/metadata/properties"/>
+    <ds:schemaRef ds:uri="http://schemas.microsoft.com/office/infopath/2007/PartnerControls"/>
+  </ds:schemaRefs>
+</ds:datastoreItem>
+</file>
+
+<file path=customXml/itemProps3.xml><?xml version="1.0" encoding="utf-8"?>
 <ds:datastoreItem xmlns:ds="http://schemas.openxmlformats.org/officeDocument/2006/customXml" ds:itemID="{0D8BC399-C958-4A26-94A4-507BE4C10EA8}">
   <ds:schemaRefs>
     <ds:schemaRef ds:uri="http://schemas.microsoft.com/office/2006/metadata/contentType"/>
@@ -2057,19 +2035,10 @@
 </ds:datastoreItem>
 </file>
 
-<file path=customXml/itemProps3.xml><?xml version="1.0" encoding="utf-8"?>
-<ds:datastoreItem xmlns:ds="http://schemas.openxmlformats.org/officeDocument/2006/customXml" ds:itemID="{D27745EE-825A-465C-B33B-1C31390C01BB}">
+<file path=customXml/itemProps4.xml><?xml version="1.0" encoding="utf-8"?>
+<ds:datastoreItem xmlns:ds="http://schemas.openxmlformats.org/officeDocument/2006/customXml" ds:itemID="{07436893-4F22-43E4-A317-0B6AA26334B7}">
   <ds:schemaRefs>
-    <ds:schemaRef ds:uri="http://schemas.microsoft.com/office/2006/metadata/properties"/>
-    <ds:schemaRef ds:uri="http://schemas.microsoft.com/office/infopath/2007/PartnerControls"/>
-  </ds:schemaRefs>
-</ds:datastoreItem>
-</file>
-
-<file path=customXml/itemProps4.xml><?xml version="1.0" encoding="utf-8"?>
-<ds:datastoreItem xmlns:ds="http://schemas.openxmlformats.org/officeDocument/2006/customXml" ds:itemID="{93F8278C-FA4B-4C43-AE1B-CE2FFC41AD9E}">
-  <ds:schemaRefs>
-    <ds:schemaRef ds:uri="http://schemas.openxmlformats.org/officeDocument/2006/bibliography"/>
+    <ds:schemaRef ds:uri="http://schemas.microsoft.com/sharepoint/v3/contenttype/forms"/>
   </ds:schemaRefs>
 </ds:datastoreItem>
 </file>
</xml_diff>

<commit_message>
MRD-1077 - Apply outline levels to Part A & letter (#581)
Co-authored-by: Jon Wyatt <>
</commit_message>
<xml_diff>
--- a/src/main/resources/DNTR Template.docx
+++ b/src/main/resources/DNTR Template.docx
@@ -211,6 +211,7 @@
       <w:pPr>
         <w:spacing w:before="240" w:after="120" w:line="240" w:lineRule="atLeast"/>
         <w:jc w:val="center"/>
+        <w:outlineLvl w:val="0"/>
         <w:rPr>
           <w:color w:val="000000"/>
           <w:szCs w:val="24"/>
@@ -312,25 +313,7 @@
           <w:bCs/>
           <w:szCs w:val="24"/>
         </w:rPr>
-        <w:t>_</w:t>
-      </w:r>
-      <w:r>
-        <w:rPr>
-          <w:rFonts w:eastAsia="Calibri"/>
-          <w:b/>
-          <w:bCs/>
-          <w:szCs w:val="24"/>
-        </w:rPr>
-        <w:t>2</w:t>
-      </w:r>
-      <w:r>
-        <w:rPr>
-          <w:rFonts w:eastAsia="Calibri"/>
-          <w:b/>
-          <w:bCs/>
-          <w:szCs w:val="24"/>
-        </w:rPr>
-        <w:t>}}</w:t>
+        <w:t>_2}}</w:t>
       </w:r>
     </w:p>
     <w:p>
@@ -360,21 +343,7 @@
           <w:rFonts w:eastAsia="Calibri"/>
           <w:szCs w:val="24"/>
         </w:rPr>
-        <w:t>_</w:t>
-      </w:r>
-      <w:r>
-        <w:rPr>
-          <w:rFonts w:eastAsia="Calibri"/>
-          <w:szCs w:val="24"/>
-        </w:rPr>
-        <w:t>3</w:t>
-      </w:r>
-      <w:r>
-        <w:rPr>
-          <w:rFonts w:eastAsia="Calibri"/>
-          <w:szCs w:val="24"/>
-        </w:rPr>
-        <w:t>}}</w:t>
+        <w:t>_3}}</w:t>
       </w:r>
     </w:p>
     <w:p>
@@ -1783,15 +1752,16 @@
 </file>
 
 <file path=customXml/item1.xml><?xml version="1.0" encoding="utf-8"?>
-<?mso-contentType ?>
-<FormTemplates xmlns="http://schemas.microsoft.com/sharepoint/v3/contenttype/forms">
-  <Display>DocumentLibraryForm</Display>
-  <Edit>DocumentLibraryForm</Edit>
-  <New>DocumentLibraryForm</New>
-</FormTemplates>
+<b:Sources xmlns:b="http://schemas.openxmlformats.org/officeDocument/2006/bibliography" xmlns="http://schemas.openxmlformats.org/officeDocument/2006/bibliography" SelectedStyle="\APASixthEditionOfficeOnline.xsl" StyleName="APA" Version="6"/>
 </file>
 
 <file path=customXml/item2.xml><?xml version="1.0" encoding="utf-8"?>
+<p:properties xmlns:p="http://schemas.microsoft.com/office/2006/metadata/properties" xmlns:xsi="http://www.w3.org/2001/XMLSchema-instance" xmlns:pc="http://schemas.microsoft.com/office/infopath/2007/PartnerControls">
+  <documentManagement/>
+</p:properties>
+</file>
+
+<file path=customXml/item3.xml><?xml version="1.0" encoding="utf-8"?>
 <ct:contentTypeSchema xmlns:ct="http://schemas.microsoft.com/office/2006/metadata/contentType" xmlns:ma="http://schemas.microsoft.com/office/2006/metadata/properties/metaAttributes" ct:_="" ma:_="" ma:contentTypeName="Document" ma:contentTypeID="0x0101007DA0AA449C6EAF4088B165894CC104B8" ma:contentTypeVersion="14" ma:contentTypeDescription="Create a new document." ma:contentTypeScope="" ma:versionID="20c2fe9350e5322295affcb2ee44d62f">
   <xsd:schema xmlns:xsd="http://www.w3.org/2001/XMLSchema" xmlns:xs="http://www.w3.org/2001/XMLSchema" xmlns:p="http://schemas.microsoft.com/office/2006/metadata/properties" xmlns:ns3="efd77d9f-a203-4503-ba95-540050b035a6" xmlns:ns4="69714f25-db8c-4a02-badc-64ae01e676f1" targetNamespace="http://schemas.microsoft.com/office/2006/metadata/properties" ma:root="true" ma:fieldsID="c4ce115987b29c24d09ad953c69c69e0" ns3:_="" ns4:_="">
     <xsd:import namespace="efd77d9f-a203-4503-ba95-540050b035a6"/>
@@ -2020,25 +1990,33 @@
 </ct:contentTypeSchema>
 </file>
 
-<file path=customXml/item3.xml><?xml version="1.0" encoding="utf-8"?>
-<p:properties xmlns:p="http://schemas.microsoft.com/office/2006/metadata/properties" xmlns:xsi="http://www.w3.org/2001/XMLSchema-instance" xmlns:pc="http://schemas.microsoft.com/office/infopath/2007/PartnerControls">
-  <documentManagement/>
-</p:properties>
-</file>
-
 <file path=customXml/item4.xml><?xml version="1.0" encoding="utf-8"?>
-<b:Sources xmlns:b="http://schemas.openxmlformats.org/officeDocument/2006/bibliography" xmlns="http://schemas.openxmlformats.org/officeDocument/2006/bibliography" SelectedStyle="\APASixthEditionOfficeOnline.xsl" StyleName="APA" Version="6"/>
+<?mso-contentType ?>
+<FormTemplates xmlns="http://schemas.microsoft.com/sharepoint/v3/contenttype/forms">
+  <Display>DocumentLibraryForm</Display>
+  <Edit>DocumentLibraryForm</Edit>
+  <New>DocumentLibraryForm</New>
+</FormTemplates>
 </file>
 
 <file path=customXml/itemProps1.xml><?xml version="1.0" encoding="utf-8"?>
-<ds:datastoreItem xmlns:ds="http://schemas.openxmlformats.org/officeDocument/2006/customXml" ds:itemID="{07436893-4F22-43E4-A317-0B6AA26334B7}">
+<ds:datastoreItem xmlns:ds="http://schemas.openxmlformats.org/officeDocument/2006/customXml" ds:itemID="{93F8278C-FA4B-4C43-AE1B-CE2FFC41AD9E}">
   <ds:schemaRefs>
-    <ds:schemaRef ds:uri="http://schemas.microsoft.com/sharepoint/v3/contenttype/forms"/>
+    <ds:schemaRef ds:uri="http://schemas.openxmlformats.org/officeDocument/2006/bibliography"/>
   </ds:schemaRefs>
 </ds:datastoreItem>
 </file>
 
 <file path=customXml/itemProps2.xml><?xml version="1.0" encoding="utf-8"?>
+<ds:datastoreItem xmlns:ds="http://schemas.openxmlformats.org/officeDocument/2006/customXml" ds:itemID="{D27745EE-825A-465C-B33B-1C31390C01BB}">
+  <ds:schemaRefs>
+    <ds:schemaRef ds:uri="http://schemas.microsoft.com/office/2006/metadata/properties"/>
+    <ds:schemaRef ds:uri="http://schemas.microsoft.com/office/infopath/2007/PartnerControls"/>
+  </ds:schemaRefs>
+</ds:datastoreItem>
+</file>
+
+<file path=customXml/itemProps3.xml><?xml version="1.0" encoding="utf-8"?>
 <ds:datastoreItem xmlns:ds="http://schemas.openxmlformats.org/officeDocument/2006/customXml" ds:itemID="{0D8BC399-C958-4A26-94A4-507BE4C10EA8}">
   <ds:schemaRefs>
     <ds:schemaRef ds:uri="http://schemas.microsoft.com/office/2006/metadata/contentType"/>
@@ -2057,19 +2035,10 @@
 </ds:datastoreItem>
 </file>
 
-<file path=customXml/itemProps3.xml><?xml version="1.0" encoding="utf-8"?>
-<ds:datastoreItem xmlns:ds="http://schemas.openxmlformats.org/officeDocument/2006/customXml" ds:itemID="{D27745EE-825A-465C-B33B-1C31390C01BB}">
+<file path=customXml/itemProps4.xml><?xml version="1.0" encoding="utf-8"?>
+<ds:datastoreItem xmlns:ds="http://schemas.openxmlformats.org/officeDocument/2006/customXml" ds:itemID="{07436893-4F22-43E4-A317-0B6AA26334B7}">
   <ds:schemaRefs>
-    <ds:schemaRef ds:uri="http://schemas.microsoft.com/office/2006/metadata/properties"/>
-    <ds:schemaRef ds:uri="http://schemas.microsoft.com/office/infopath/2007/PartnerControls"/>
-  </ds:schemaRefs>
-</ds:datastoreItem>
-</file>
-
-<file path=customXml/itemProps4.xml><?xml version="1.0" encoding="utf-8"?>
-<ds:datastoreItem xmlns:ds="http://schemas.openxmlformats.org/officeDocument/2006/customXml" ds:itemID="{93F8278C-FA4B-4C43-AE1B-CE2FFC41AD9E}">
-  <ds:schemaRefs>
-    <ds:schemaRef ds:uri="http://schemas.openxmlformats.org/officeDocument/2006/bibliography"/>
+    <ds:schemaRef ds:uri="http://schemas.microsoft.com/sharepoint/v3/contenttype/forms"/>
   </ds:schemaRefs>
 </ds:datastoreItem>
 </file>
</xml_diff>